<commit_message>
Update software test plan with minor changes.
</commit_message>
<xml_diff>
--- a/Software Test Plan.docx
+++ b/Software Test Plan.docx
@@ -1869,65 +1869,63 @@
       <w:r>
         <w:t>Software preparation</w:t>
       </w:r>
-      <w:bookmarkStart w:id="19" w:name="_GoBack"/>
       <w:bookmarkEnd w:id="18"/>
+    </w:p>
+    <w:p>
+      <w:r>
+        <w:t>The client must have Java Runtime Environment v1.7</w:t>
+      </w:r>
+      <w:r>
+        <w:t>, JUnit</w:t>
+      </w:r>
+      <w:r>
+        <w:t xml:space="preserve"> v4 and Eclipse v4.2</w:t>
+      </w:r>
+      <w:r>
+        <w:t xml:space="preserve"> installed to run the game</w:t>
+      </w:r>
+      <w:r>
+        <w:t xml:space="preserve">. To run local multiplayer </w:t>
+      </w:r>
+      <w:r>
+        <w:t xml:space="preserve">mode </w:t>
+      </w:r>
+      <w:r>
+        <w:t>tests</w:t>
+      </w:r>
+      <w:r>
+        <w:t>, that’s all that is required.</w:t>
+      </w:r>
+    </w:p>
+    <w:p>
+      <w:r>
+        <w:t>To run remote multiplayer mode tests, a basic TCP/IP stack that supports localhost loop-back is required.</w:t>
+      </w:r>
+    </w:p>
+    <w:p>
+      <w:pPr>
+        <w:pStyle w:val="Heading2"/>
+      </w:pPr>
+      <w:bookmarkStart w:id="19" w:name="_Toc256189209"/>
+      <w:r>
+        <w:t>Other test preparation</w:t>
+      </w:r>
       <w:bookmarkEnd w:id="19"/>
     </w:p>
     <w:p>
       <w:r>
-        <w:t>The client must have Java Runtime Environment v1.7</w:t>
-      </w:r>
-      <w:r>
-        <w:t>, JUnit</w:t>
-      </w:r>
-      <w:r>
-        <w:t xml:space="preserve"> v4 and Eclipse v4.2</w:t>
-      </w:r>
-      <w:r>
-        <w:t xml:space="preserve"> installed to run the game</w:t>
-      </w:r>
-      <w:r>
-        <w:t xml:space="preserve">. To run local multiplayer </w:t>
-      </w:r>
-      <w:r>
-        <w:t xml:space="preserve">mode </w:t>
-      </w:r>
-      <w:r>
-        <w:t>tests</w:t>
-      </w:r>
-      <w:r>
-        <w:t>, that’s all that is required.</w:t>
+        <w:t>None.</w:t>
       </w:r>
     </w:p>
     <w:p>
-      <w:r>
-        <w:t>To run remote multiplayer mode tests, a basic TCP/IP stack that supports localhost loop-back is required.</w:t>
-      </w:r>
-    </w:p>
-    <w:p>
       <w:pPr>
         <w:pStyle w:val="Heading2"/>
       </w:pPr>
-      <w:bookmarkStart w:id="20" w:name="_Toc256189209"/>
-      <w:r>
-        <w:t>Other test preparation</w:t>
+      <w:bookmarkStart w:id="20" w:name="_Toc256189210"/>
+      <w:r>
+        <w:t>Safety, security and privacy precautions</w:t>
       </w:r>
       <w:bookmarkEnd w:id="20"/>
-    </w:p>
-    <w:p>
-      <w:r>
-        <w:t>None.</w:t>
-      </w:r>
-    </w:p>
-    <w:p>
-      <w:pPr>
-        <w:pStyle w:val="Heading2"/>
-      </w:pPr>
-      <w:bookmarkStart w:id="21" w:name="_Toc256189210"/>
-      <w:r>
-        <w:t>Safety, security and privacy precautions</w:t>
-      </w:r>
-      <w:bookmarkEnd w:id="21"/>
     </w:p>
     <w:p>
       <w:r>
@@ -1940,12 +1938,12 @@
       <w:pPr>
         <w:pStyle w:val="Heading1"/>
       </w:pPr>
-      <w:bookmarkStart w:id="22" w:name="_Toc256189211"/>
+      <w:bookmarkStart w:id="21" w:name="_Toc256189211"/>
       <w:r>
         <w:lastRenderedPageBreak/>
         <w:t>Tests descriptions</w:t>
       </w:r>
-      <w:bookmarkEnd w:id="22"/>
+      <w:bookmarkEnd w:id="21"/>
     </w:p>
     <w:p>
       <w:pPr>
@@ -1990,24 +1988,12 @@
     <w:p>
       <w:pPr>
         <w:pStyle w:val="Heading2"/>
-        <w:rPr>
-          <w:highlight w:val="lightGray"/>
-        </w:rPr>
-      </w:pPr>
-      <w:bookmarkStart w:id="23" w:name="_Toc256189212"/>
-      <w:r>
-        <w:rPr>
-          <w:highlight w:val="lightGray"/>
-        </w:rPr>
-        <w:t xml:space="preserve">Choose sub-section </w:t>
-      </w:r>
-      <w:r>
-        <w:rPr>
-          <w:highlight w:val="lightGray"/>
-        </w:rPr>
-        <w:t>name</w:t>
-      </w:r>
-      <w:bookmarkEnd w:id="23"/>
+      </w:pPr>
+      <w:r>
+        <w:t>Local Tests</w:t>
+      </w:r>
+      <w:bookmarkStart w:id="22" w:name="_GoBack"/>
+      <w:bookmarkEnd w:id="22"/>
     </w:p>
     <w:p>
       <w:pPr>
@@ -8483,7 +8469,7 @@
               <w:noProof/>
               <w:snapToGrid w:val="0"/>
             </w:rPr>
-            <w:t>4</w:t>
+            <w:t>1</w:t>
           </w:r>
           <w:r>
             <w:rPr>

</xml_diff>

<commit_message>
Update user requirements for SRS.
</commit_message>
<xml_diff>
--- a/Software Test Plan.docx
+++ b/Software Test Plan.docx
@@ -1645,7 +1645,12 @@
       <w:bookmarkStart w:id="10" w:name="_Toc115956199"/>
       <w:bookmarkStart w:id="11" w:name="_Toc126126697"/>
       <w:r>
-        <w:t>The TicTacToe game software project: “the game” or “the software”</w:t>
+        <w:t>The TicTacToe game software</w:t>
+      </w:r>
+      <w:bookmarkStart w:id="12" w:name="_GoBack"/>
+      <w:bookmarkEnd w:id="12"/>
+      <w:r>
+        <w:t xml:space="preserve"> project: “the game” or “the software”</w:t>
       </w:r>
     </w:p>
     <w:p>
@@ -1657,15 +1662,14 @@
       <w:pPr>
         <w:pStyle w:val="Heading2"/>
       </w:pPr>
-      <w:bookmarkStart w:id="12" w:name="_Toc256189204"/>
+      <w:bookmarkStart w:id="13" w:name="_Toc256189204"/>
       <w:r>
         <w:t>References</w:t>
       </w:r>
       <w:bookmarkEnd w:id="10"/>
       <w:bookmarkEnd w:id="11"/>
-      <w:bookmarkEnd w:id="12"/>
+      <w:bookmarkEnd w:id="13"/>
     </w:p>
-    <w:p/>
     <w:tbl>
       <w:tblPr>
         <w:tblW w:w="9180" w:type="dxa"/>
@@ -1733,13 +1737,13 @@
                 <w:highlight w:val="lightGray"/>
               </w:rPr>
             </w:pPr>
-            <w:bookmarkStart w:id="13" w:name="_Ref210901804"/>
+            <w:bookmarkStart w:id="14" w:name="_Ref210901804"/>
             <w:r>
               <w:t>[R1]</w:t>
             </w:r>
           </w:p>
         </w:tc>
-        <w:bookmarkEnd w:id="13"/>
+        <w:bookmarkEnd w:id="14"/>
         <w:tc>
           <w:tcPr>
             <w:tcW w:w="2271" w:type="dxa"/>
@@ -1771,13 +1775,13 @@
       <w:pPr>
         <w:pStyle w:val="Heading2"/>
       </w:pPr>
-      <w:bookmarkStart w:id="14" w:name="_Toc126126698"/>
-      <w:bookmarkStart w:id="15" w:name="_Toc256189205"/>
+      <w:bookmarkStart w:id="15" w:name="_Toc126126698"/>
+      <w:bookmarkStart w:id="16" w:name="_Toc256189205"/>
       <w:r>
         <w:t>Conventions</w:t>
       </w:r>
-      <w:bookmarkEnd w:id="14"/>
       <w:bookmarkEnd w:id="15"/>
+      <w:bookmarkEnd w:id="16"/>
     </w:p>
     <w:p>
       <w:r>
@@ -1799,7 +1803,7 @@
       <w:pPr>
         <w:pStyle w:val="Heading1"/>
       </w:pPr>
-      <w:bookmarkStart w:id="16" w:name="_Toc256189206"/>
+      <w:bookmarkStart w:id="17" w:name="_Toc256189206"/>
       <w:r>
         <w:lastRenderedPageBreak/>
         <w:t>Test</w:t>
@@ -1809,123 +1813,123 @@
       </w:r>
       <w:r>
         <w:t xml:space="preserve"> preparations</w:t>
-      </w:r>
-      <w:bookmarkEnd w:id="16"/>
-    </w:p>
-    <w:p>
-      <w:r>
-        <w:t xml:space="preserve">This section contains </w:t>
-      </w:r>
-      <w:r>
-        <w:t xml:space="preserve">tasks </w:t>
-      </w:r>
-      <w:r>
-        <w:t>and recommendations before executing tests.</w:t>
-      </w:r>
-    </w:p>
-    <w:p>
-      <w:pPr>
-        <w:pStyle w:val="Heading2"/>
-      </w:pPr>
-      <w:bookmarkStart w:id="17" w:name="_Toc256189207"/>
-      <w:r>
-        <w:t>Hardware preparation</w:t>
       </w:r>
       <w:bookmarkEnd w:id="17"/>
     </w:p>
     <w:p>
       <w:r>
-        <w:t>The game requires nothing more than a functional machine for the local multiplayer mode</w:t>
-      </w:r>
-      <w:r>
-        <w:t xml:space="preserve"> testing</w:t>
-      </w:r>
-      <w:r>
-        <w:t xml:space="preserve">. </w:t>
+        <w:t xml:space="preserve">This section contains </w:t>
+      </w:r>
+      <w:r>
+        <w:t xml:space="preserve">tasks </w:t>
+      </w:r>
+      <w:r>
+        <w:t>and recommendations before executing tests.</w:t>
       </w:r>
     </w:p>
     <w:p>
-      <w:r>
-        <w:t>For remote multiplayer mode</w:t>
-      </w:r>
-      <w:r>
-        <w:t xml:space="preserve"> testing</w:t>
-      </w:r>
-      <w:r>
-        <w:t>, it is required to have a basic TCP/IP stack</w:t>
-      </w:r>
-      <w:r>
-        <w:t xml:space="preserve"> (which would require a network card)</w:t>
-      </w:r>
-      <w:r>
-        <w:t xml:space="preserve"> for 2 localhost instances.</w:t>
-      </w:r>
-    </w:p>
-    <w:p>
       <w:pPr>
         <w:pStyle w:val="Heading2"/>
       </w:pPr>
-      <w:bookmarkStart w:id="18" w:name="_Toc256189208"/>
-      <w:r>
-        <w:t>Software preparation</w:t>
+      <w:bookmarkStart w:id="18" w:name="_Toc256189207"/>
+      <w:r>
+        <w:t>Hardware preparation</w:t>
       </w:r>
       <w:bookmarkEnd w:id="18"/>
     </w:p>
     <w:p>
       <w:r>
-        <w:t>The client must have Java Runtime Environment v1.7</w:t>
-      </w:r>
-      <w:r>
-        <w:t>, JUnit</w:t>
-      </w:r>
-      <w:r>
-        <w:t xml:space="preserve"> v4 and Eclipse v4.2</w:t>
-      </w:r>
-      <w:r>
-        <w:t xml:space="preserve"> installed to run the game</w:t>
-      </w:r>
-      <w:r>
-        <w:t xml:space="preserve">. To run local multiplayer </w:t>
-      </w:r>
-      <w:r>
-        <w:t xml:space="preserve">mode </w:t>
-      </w:r>
-      <w:r>
-        <w:t>tests</w:t>
-      </w:r>
-      <w:r>
-        <w:t>, that’s all that is required.</w:t>
+        <w:t>The game requires nothing more than a functional machine for the local multiplayer mode</w:t>
+      </w:r>
+      <w:r>
+        <w:t xml:space="preserve"> testing</w:t>
+      </w:r>
+      <w:r>
+        <w:t xml:space="preserve">. </w:t>
       </w:r>
     </w:p>
     <w:p>
       <w:r>
-        <w:t>To run remote multiplayer mode tests, a basic TCP/IP stack that supports localhost loop-back is required.</w:t>
+        <w:t>For remote multiplayer mode</w:t>
+      </w:r>
+      <w:r>
+        <w:t xml:space="preserve"> testing</w:t>
+      </w:r>
+      <w:r>
+        <w:t>, it is required to have a basic TCP/IP stack</w:t>
+      </w:r>
+      <w:r>
+        <w:t xml:space="preserve"> (which would require a network card)</w:t>
+      </w:r>
+      <w:r>
+        <w:t xml:space="preserve"> for 2 localhost instances.</w:t>
       </w:r>
     </w:p>
     <w:p>
       <w:pPr>
         <w:pStyle w:val="Heading2"/>
       </w:pPr>
-      <w:bookmarkStart w:id="19" w:name="_Toc256189209"/>
-      <w:r>
-        <w:t>Other test preparation</w:t>
+      <w:bookmarkStart w:id="19" w:name="_Toc256189208"/>
+      <w:r>
+        <w:t>Software preparation</w:t>
       </w:r>
       <w:bookmarkEnd w:id="19"/>
     </w:p>
     <w:p>
       <w:r>
-        <w:t>None.</w:t>
+        <w:t>The client must have Java Runtime Environment v1.7</w:t>
+      </w:r>
+      <w:r>
+        <w:t>, JUnit</w:t>
+      </w:r>
+      <w:r>
+        <w:t xml:space="preserve"> v4 and Eclipse v4.2</w:t>
+      </w:r>
+      <w:r>
+        <w:t xml:space="preserve"> installed to run the game</w:t>
+      </w:r>
+      <w:r>
+        <w:t xml:space="preserve">. To run local multiplayer </w:t>
+      </w:r>
+      <w:r>
+        <w:t xml:space="preserve">mode </w:t>
+      </w:r>
+      <w:r>
+        <w:t>tests</w:t>
+      </w:r>
+      <w:r>
+        <w:t>, that’s all that is required.</w:t>
       </w:r>
     </w:p>
     <w:p>
+      <w:r>
+        <w:t>To run remote multiplayer mode tests, a basic TCP/IP stack that supports localhost loop-back is required.</w:t>
+      </w:r>
+    </w:p>
+    <w:p>
       <w:pPr>
         <w:pStyle w:val="Heading2"/>
       </w:pPr>
-      <w:bookmarkStart w:id="20" w:name="_Toc256189210"/>
+      <w:bookmarkStart w:id="20" w:name="_Toc256189209"/>
+      <w:r>
+        <w:t>Other test preparation</w:t>
+      </w:r>
+      <w:bookmarkEnd w:id="20"/>
+    </w:p>
+    <w:p>
+      <w:r>
+        <w:t>None.</w:t>
+      </w:r>
+    </w:p>
+    <w:p>
+      <w:pPr>
+        <w:pStyle w:val="Heading2"/>
+      </w:pPr>
+      <w:bookmarkStart w:id="21" w:name="_Toc256189210"/>
       <w:r>
         <w:t>Safety, security and privacy precautions</w:t>
       </w:r>
-      <w:bookmarkEnd w:id="20"/>
+      <w:bookmarkEnd w:id="21"/>
     </w:p>
     <w:p>
       <w:r>
@@ -1938,12 +1942,12 @@
       <w:pPr>
         <w:pStyle w:val="Heading1"/>
       </w:pPr>
-      <w:bookmarkStart w:id="21" w:name="_Toc256189211"/>
+      <w:bookmarkStart w:id="22" w:name="_Toc256189211"/>
       <w:r>
         <w:lastRenderedPageBreak/>
         <w:t>Tests descriptions</w:t>
       </w:r>
-      <w:bookmarkEnd w:id="21"/>
+      <w:bookmarkEnd w:id="22"/>
     </w:p>
     <w:p>
       <w:pPr>
@@ -1992,8 +1996,6 @@
       <w:r>
         <w:t>Local Tests</w:t>
       </w:r>
-      <w:bookmarkStart w:id="22" w:name="_GoBack"/>
-      <w:bookmarkEnd w:id="22"/>
     </w:p>
     <w:p>
       <w:pPr>
@@ -8469,7 +8471,7 @@
               <w:noProof/>
               <w:snapToGrid w:val="0"/>
             </w:rPr>
-            <w:t>1</w:t>
+            <w:t>3</w:t>
           </w:r>
           <w:r>
             <w:rPr>
@@ -8548,7 +8550,7 @@
   <w:abstractNum w:abstractNumId="0">
     <w:nsid w:val="FFFFFF1D"/>
     <w:multiLevelType w:val="multilevel"/>
-    <w:tmpl w:val="F7CE1A88"/>
+    <w:tmpl w:val="E8383EF0"/>
     <w:lvl w:ilvl="0">
       <w:start w:val="1"/>
       <w:numFmt w:val="bullet"/>
@@ -12094,6 +12096,7 @@
   <w:style w:type="character" w:default="1" w:styleId="DefaultParagraphFont">
     <w:name w:val="Default Paragraph Font"/>
     <w:uiPriority w:val="1"/>
+    <w:semiHidden/>
     <w:unhideWhenUsed/>
   </w:style>
   <w:style w:type="table" w:default="1" w:styleId="TableNormal">
@@ -12694,6 +12697,7 @@
   <w:style w:type="character" w:default="1" w:styleId="DefaultParagraphFont">
     <w:name w:val="Default Paragraph Font"/>
     <w:uiPriority w:val="1"/>
+    <w:semiHidden/>
     <w:unhideWhenUsed/>
   </w:style>
   <w:style w:type="table" w:default="1" w:styleId="TableNormal">

</xml_diff>

<commit_message>
Fix some typos in STP.
</commit_message>
<xml_diff>
--- a/Software Test Plan.docx
+++ b/Software Test Plan.docx
@@ -1,6 +1,6 @@
 
 <file path=word/document.xml><?xml version="1.0" encoding="utf-8"?>
-<w:document xmlns:wpc="http://schemas.microsoft.com/office/word/2010/wordprocessingCanvas" xmlns:mc="http://schemas.openxmlformats.org/markup-compatibility/2006" xmlns:o="urn:schemas-microsoft-com:office:office" xmlns:r="http://schemas.openxmlformats.org/officeDocument/2006/relationships" xmlns:m="http://schemas.openxmlformats.org/officeDocument/2006/math" xmlns:v="urn:schemas-microsoft-com:vml" xmlns:wp14="http://schemas.microsoft.com/office/word/2010/wordprocessingDrawing" xmlns:wp="http://schemas.openxmlformats.org/drawingml/2006/wordprocessingDrawing" xmlns:w10="urn:schemas-microsoft-com:office:word" xmlns:w="http://schemas.openxmlformats.org/wordprocessingml/2006/main" xmlns:w14="http://schemas.microsoft.com/office/word/2010/wordml" xmlns:w15="http://schemas.microsoft.com/office/word/2012/wordml" xmlns:wpg="http://schemas.microsoft.com/office/word/2010/wordprocessingGroup" xmlns:wpi="http://schemas.microsoft.com/office/word/2010/wordprocessingInk" xmlns:wne="http://schemas.microsoft.com/office/word/2006/wordml" xmlns:wps="http://schemas.microsoft.com/office/word/2010/wordprocessingShape" mc:Ignorable="w14 w15 wp14">
+<w:document xmlns:wpc="http://schemas.microsoft.com/office/word/2010/wordprocessingCanvas" xmlns:mo="http://schemas.microsoft.com/office/mac/office/2008/main" xmlns:mc="http://schemas.openxmlformats.org/markup-compatibility/2006" xmlns:mv="urn:schemas-microsoft-com:mac:vml" xmlns:o="urn:schemas-microsoft-com:office:office" xmlns:r="http://schemas.openxmlformats.org/officeDocument/2006/relationships" xmlns:m="http://schemas.openxmlformats.org/officeDocument/2006/math" xmlns:v="urn:schemas-microsoft-com:vml" xmlns:wp14="http://schemas.microsoft.com/office/word/2010/wordprocessingDrawing" xmlns:wp="http://schemas.openxmlformats.org/drawingml/2006/wordprocessingDrawing" xmlns:w10="urn:schemas-microsoft-com:office:word" xmlns:w="http://schemas.openxmlformats.org/wordprocessingml/2006/main" xmlns:w14="http://schemas.microsoft.com/office/word/2010/wordml" xmlns:wpg="http://schemas.microsoft.com/office/word/2010/wordprocessingGroup" xmlns:wpi="http://schemas.microsoft.com/office/word/2010/wordprocessingInk" xmlns:wne="http://schemas.microsoft.com/office/word/2006/wordml" xmlns:wps="http://schemas.microsoft.com/office/word/2010/wordprocessingShape" mc:Ignorable="w14 wp14">
   <w:body>
     <w:p/>
     <w:p>
@@ -229,21 +229,8 @@
               <w:pStyle w:val="Tabletext"/>
             </w:pPr>
             <w:r>
-              <w:t xml:space="preserve">A. </w:t>
-            </w:r>
-            <w:proofErr w:type="spellStart"/>
-            <w:r>
-              <w:t>Emre</w:t>
-            </w:r>
-            <w:proofErr w:type="spellEnd"/>
-            <w:r>
-              <w:t xml:space="preserve"> </w:t>
-            </w:r>
-            <w:proofErr w:type="spellStart"/>
-            <w:r>
-              <w:t>Ünal</w:t>
-            </w:r>
-            <w:proofErr w:type="spellEnd"/>
+              <w:t>A. Emre Ünal</w:t>
+            </w:r>
           </w:p>
         </w:tc>
       </w:tr>
@@ -323,13 +310,8 @@
               <w:pStyle w:val="Tabletext"/>
             </w:pPr>
             <w:r>
-              <w:t xml:space="preserve">Erdi </w:t>
-            </w:r>
-            <w:proofErr w:type="spellStart"/>
-            <w:r>
-              <w:t>Gültekin</w:t>
-            </w:r>
-            <w:proofErr w:type="spellEnd"/>
+              <w:t>Erdi Gültekin</w:t>
+            </w:r>
           </w:p>
         </w:tc>
       </w:tr>
@@ -1638,13 +1620,8 @@
       <w:r>
         <w:t xml:space="preserve"> of the </w:t>
       </w:r>
-      <w:proofErr w:type="spellStart"/>
-      <w:r>
-        <w:t>TicTacToe</w:t>
-      </w:r>
-      <w:proofErr w:type="spellEnd"/>
-      <w:r>
-        <w:t xml:space="preserve"> game</w:t>
+      <w:r>
+        <w:t>TicTacToe game</w:t>
       </w:r>
       <w:r>
         <w:t xml:space="preserve"> software development project. It contains the </w:t>
@@ -1679,36 +1656,12 @@
       <w:bookmarkStart w:id="10" w:name="_Toc115956199"/>
       <w:bookmarkStart w:id="11" w:name="_Toc126126697"/>
       <w:r>
-        <w:t xml:space="preserve">The </w:t>
-      </w:r>
-      <w:proofErr w:type="spellStart"/>
-      <w:r>
-        <w:t>TicTacToe</w:t>
-      </w:r>
-      <w:proofErr w:type="spellEnd"/>
-      <w:r>
-        <w:t xml:space="preserve"> game software project: “the game” or “the software”</w:t>
+        <w:t>The TicTacToe game software project: “the game” or “the software”</w:t>
       </w:r>
     </w:p>
     <w:p>
       <w:r>
-        <w:t xml:space="preserve">The </w:t>
-      </w:r>
-      <w:proofErr w:type="spellStart"/>
-      <w:r>
-        <w:t>TicTacToe</w:t>
-      </w:r>
-      <w:proofErr w:type="spellEnd"/>
-      <w:r>
-        <w:t xml:space="preserve"> game software project’s </w:t>
-      </w:r>
-      <w:proofErr w:type="spellStart"/>
-      <w:r>
-        <w:t>GitHub</w:t>
-      </w:r>
-      <w:proofErr w:type="spellEnd"/>
-      <w:r>
-        <w:t xml:space="preserve"> repository page: “the repo”</w:t>
+        <w:t>The TicTacToe game software project’s GitHub repository page: “the repo”</w:t>
       </w:r>
     </w:p>
     <w:p>
@@ -1818,15 +1771,7 @@
           </w:tcPr>
           <w:p>
             <w:r>
-              <w:t xml:space="preserve">Software Development Plan of the </w:t>
-            </w:r>
-            <w:proofErr w:type="spellStart"/>
-            <w:r>
-              <w:t>TicTacToe</w:t>
-            </w:r>
-            <w:proofErr w:type="spellEnd"/>
-            <w:r>
-              <w:t xml:space="preserve"> game, version 1.2.</w:t>
+              <w:t>Software Development Plan of the TicTacToe game, version 1.2.</w:t>
             </w:r>
           </w:p>
         </w:tc>
@@ -1845,15 +1790,10 @@
       <w:bookmarkEnd w:id="15"/>
     </w:p>
     <w:p>
-      <w:proofErr w:type="spellStart"/>
-      <w:r>
-        <w:t>JUnit</w:t>
-      </w:r>
-      <w:proofErr w:type="spellEnd"/>
-      <w:r>
-        <w:t xml:space="preserve"> test code implementation will follow the standard Java Programming Language code conventions, found on </w:t>
-      </w:r>
-      <w:hyperlink r:id="rId7" w:history="1">
+      <w:r>
+        <w:t xml:space="preserve">JUnit test code implementation will follow the standard Java Programming Language code conventions, found on </w:t>
+      </w:r>
+      <w:hyperlink r:id="rId8" w:history="1">
         <w:r>
           <w:rPr>
             <w:rStyle w:val="Hyperlink"/>
@@ -1928,15 +1868,7 @@
         <w:t xml:space="preserve"> (which would require a network card)</w:t>
       </w:r>
       <w:r>
-        <w:t xml:space="preserve"> for 2 </w:t>
-      </w:r>
-      <w:proofErr w:type="spellStart"/>
-      <w:r>
-        <w:t>localhost</w:t>
-      </w:r>
-      <w:proofErr w:type="spellEnd"/>
-      <w:r>
-        <w:t xml:space="preserve"> instances.</w:t>
+        <w:t xml:space="preserve"> for 2 localhost instances.</w:t>
       </w:r>
     </w:p>
     <w:p>
@@ -1954,13 +1886,8 @@
         <w:t>The client must have Java Runtime Environment v1.7</w:t>
       </w:r>
       <w:r>
-        <w:t xml:space="preserve">, </w:t>
-      </w:r>
-      <w:proofErr w:type="spellStart"/>
-      <w:r>
-        <w:t>JUnit</w:t>
-      </w:r>
-      <w:proofErr w:type="spellEnd"/>
+        <w:t>, JUnit</w:t>
+      </w:r>
       <w:r>
         <w:t xml:space="preserve"> v4 and Eclipse v4.2</w:t>
       </w:r>
@@ -1982,15 +1909,7 @@
     </w:p>
     <w:p>
       <w:r>
-        <w:t xml:space="preserve">To run remote multiplayer mode tests, a basic TCP/IP stack that supports </w:t>
-      </w:r>
-      <w:proofErr w:type="spellStart"/>
-      <w:r>
-        <w:t>localhost</w:t>
-      </w:r>
-      <w:proofErr w:type="spellEnd"/>
-      <w:r>
-        <w:t xml:space="preserve"> loop-back is required.</w:t>
+        <w:t>To run remote multiplayer mode tests, a basic TCP/IP stack that supports localhost loop-back is required.</w:t>
       </w:r>
     </w:p>
     <w:p>
@@ -2046,13 +1965,7 @@
         <w:rPr>
           <w:b/>
         </w:rPr>
-        <w:t>User Requirements</w:t>
-      </w:r>
-      <w:r>
-        <w:rPr>
-          <w:b/>
-        </w:rPr>
-        <w:t xml:space="preserve"> Tests</w:t>
+        <w:t>User Requirements Tests</w:t>
       </w:r>
     </w:p>
     <w:p>
@@ -2094,27 +2007,13 @@
         <w:rPr>
           <w:b/>
         </w:rPr>
-        <w:t>T-SRS-REQ-002</w:t>
-      </w:r>
-      <w:r>
-        <w:rPr>
-          <w:b/>
-        </w:rPr>
-        <w:t xml:space="preserve">: </w:t>
+        <w:t xml:space="preserve">T-SRS-REQ-002: </w:t>
       </w:r>
       <w:r>
         <w:t>Verifies</w:t>
       </w:r>
       <w:r>
-        <w:t xml:space="preserve"> that the user can join a remote </w:t>
-      </w:r>
-      <w:proofErr w:type="spellStart"/>
-      <w:r>
-        <w:t>TicTacToe</w:t>
-      </w:r>
-      <w:proofErr w:type="spellEnd"/>
-      <w:r>
-        <w:t xml:space="preserve"> game</w:t>
+        <w:t xml:space="preserve"> that the user can join a remote TicTacToe game</w:t>
       </w:r>
     </w:p>
     <w:p>
@@ -2129,30 +2028,13 @@
         <w:rPr>
           <w:b/>
         </w:rPr>
-        <w:t>T-SRS-REQ-003</w:t>
-      </w:r>
-      <w:r>
-        <w:rPr>
-          <w:b/>
-        </w:rPr>
-        <w:t>:</w:t>
-      </w:r>
-      <w:r>
-        <w:t xml:space="preserve"> </w:t>
-      </w:r>
-      <w:r>
-        <w:t>Verifies</w:t>
-      </w:r>
-      <w:r>
-        <w:t xml:space="preserve"> that the </w:t>
-      </w:r>
-      <w:proofErr w:type="spellStart"/>
-      <w:r>
-        <w:t>TicTacToe</w:t>
-      </w:r>
-      <w:proofErr w:type="spellEnd"/>
-      <w:r>
-        <w:t xml:space="preserve"> game can host a network game</w:t>
+        <w:t>T-SRS-REQ-003:</w:t>
+      </w:r>
+      <w:r>
+        <w:t xml:space="preserve"> Verifies</w:t>
+      </w:r>
+      <w:r>
+        <w:t xml:space="preserve"> that the TicTacToe game can host a network game</w:t>
       </w:r>
     </w:p>
     <w:p>
@@ -2278,21 +2160,7 @@
         <w:rPr>
           <w:highlight w:val="lightGray"/>
         </w:rPr>
-        <w:t>For most of tests, only a subset of fields in the table is used, mark N/A (</w:t>
-      </w:r>
-      <w:proofErr w:type="spellStart"/>
-      <w:r>
-        <w:rPr>
-          <w:highlight w:val="lightGray"/>
-        </w:rPr>
-        <w:t>non applicable</w:t>
-      </w:r>
-      <w:proofErr w:type="spellEnd"/>
-      <w:r>
-        <w:rPr>
-          <w:highlight w:val="lightGray"/>
-        </w:rPr>
-        <w:t>) the unused fields.</w:t>
+        <w:t>For most of tests, only a subset of fields in the table is used, mark N/A (non applicable) the unused fields.</w:t>
       </w:r>
     </w:p>
     <w:p>
@@ -2323,9 +2191,9 @@
         <w:tblLook w:val="00A0" w:firstRow="1" w:lastRow="0" w:firstColumn="1" w:lastColumn="0" w:noHBand="0" w:noVBand="0"/>
       </w:tblPr>
       <w:tblGrid>
-        <w:gridCol w:w="1798"/>
-        <w:gridCol w:w="3616"/>
-        <w:gridCol w:w="3640"/>
+        <w:gridCol w:w="1809"/>
+        <w:gridCol w:w="3686"/>
+        <w:gridCol w:w="3709"/>
       </w:tblGrid>
       <w:tr>
         <w:tc>
@@ -3094,21 +2962,7 @@
         <w:rPr>
           <w:highlight w:val="lightGray"/>
         </w:rPr>
-        <w:t xml:space="preserve">Verification of a functionality, performance or technical solution of a component by analyzing the data collected by tests in real conditions, by simulation of real conditions or by </w:t>
-      </w:r>
-      <w:proofErr w:type="gramStart"/>
-      <w:r>
-        <w:rPr>
-          <w:highlight w:val="lightGray"/>
-        </w:rPr>
-        <w:t>a</w:t>
-      </w:r>
-      <w:proofErr w:type="gramEnd"/>
-      <w:r>
-        <w:rPr>
-          <w:highlight w:val="lightGray"/>
-        </w:rPr>
-        <w:t xml:space="preserve"> analysis report.</w:t>
+        <w:t>Verification of a functionality, performance or technical solution of a component by analyzing the data collected by tests in real conditions, by simulation of real conditions or by a analysis report.</w:t>
       </w:r>
     </w:p>
     <w:p>
@@ -3622,8 +3476,6 @@
         </w:rPr>
         <w:t>Inspection</w:t>
       </w:r>
-      <w:bookmarkStart w:id="27" w:name="_GoBack"/>
-      <w:bookmarkEnd w:id="27"/>
     </w:p>
     <w:tbl>
       <w:tblPr>
@@ -3639,9 +3491,9 @@
         <w:tblLook w:val="00A0" w:firstRow="1" w:lastRow="0" w:firstColumn="1" w:lastColumn="0" w:noHBand="0" w:noVBand="0"/>
       </w:tblPr>
       <w:tblGrid>
-        <w:gridCol w:w="1793"/>
-        <w:gridCol w:w="3613"/>
-        <w:gridCol w:w="3648"/>
+        <w:gridCol w:w="1809"/>
+        <w:gridCol w:w="3686"/>
+        <w:gridCol w:w="3709"/>
       </w:tblGrid>
       <w:tr>
         <w:tc>
@@ -3776,7 +3628,7 @@
               <w:jc w:val="left"/>
             </w:pPr>
             <w:r>
-              <w:t xml:space="preserve">SRS-REQ-001, </w:t>
+              <w:t>SRS-REQ-001</w:t>
             </w:r>
           </w:p>
         </w:tc>
@@ -3821,11 +3673,9 @@
             <w:pPr>
               <w:jc w:val="left"/>
             </w:pPr>
-            <w:proofErr w:type="spellStart"/>
             <w:r>
               <w:t>TicTacToe</w:t>
             </w:r>
-            <w:proofErr w:type="spellEnd"/>
             <w:r>
               <w:t xml:space="preserve"> </w:t>
             </w:r>
@@ -4033,7 +3883,10 @@
               <w:jc w:val="left"/>
             </w:pPr>
             <w:r>
-              <w:t xml:space="preserve">Game can be playable in local machine with </w:t>
+              <w:t>Game can be played</w:t>
+            </w:r>
+            <w:r>
+              <w:t xml:space="preserve"> in local machine with </w:t>
             </w:r>
             <w:r>
               <w:t>local players</w:t>
@@ -4052,13 +3905,19 @@
               <w:jc w:val="left"/>
             </w:pPr>
             <w:r>
-              <w:t xml:space="preserve">If game </w:t>
+              <w:t xml:space="preserve">If </w:t>
+            </w:r>
+            <w:r>
+              <w:t xml:space="preserve">the </w:t>
+            </w:r>
+            <w:r>
+              <w:t xml:space="preserve">game </w:t>
             </w:r>
             <w:r>
               <w:t>is</w:t>
             </w:r>
             <w:r>
-              <w:t xml:space="preserve"> be </w:t>
+              <w:t xml:space="preserve"> </w:t>
             </w:r>
             <w:r>
               <w:t>playable</w:t>
@@ -4070,7 +3929,22 @@
               <w:t xml:space="preserve">then </w:t>
             </w:r>
             <w:r>
-              <w:t>test is successful. If not, test is failed</w:t>
+              <w:t xml:space="preserve">the </w:t>
+            </w:r>
+            <w:r>
+              <w:t xml:space="preserve">test is successful. If not, </w:t>
+            </w:r>
+            <w:r>
+              <w:t xml:space="preserve">the </w:t>
+            </w:r>
+            <w:r>
+              <w:t xml:space="preserve">test </w:t>
+            </w:r>
+            <w:r>
+              <w:t>has</w:t>
+            </w:r>
+            <w:r>
+              <w:t xml:space="preserve"> failed</w:t>
             </w:r>
             <w:r>
               <w:t>.</w:t>
@@ -4179,30 +4053,26 @@
               <w:rPr>
                 <w:b/>
               </w:rPr>
-              <w:t xml:space="preserve">Expected result and </w:t>
-            </w:r>
-            <w:proofErr w:type="spellStart"/>
+              <w:t>Expected result and eval</w:t>
+            </w:r>
             <w:r>
               <w:rPr>
                 <w:b/>
               </w:rPr>
-              <w:t>eval</w:t>
-            </w:r>
-            <w:proofErr w:type="spellEnd"/>
+              <w:t>uation</w:t>
+            </w:r>
             <w:r>
               <w:rPr>
                 <w:b/>
               </w:rPr>
-              <w:t xml:space="preserve"> </w:t>
-            </w:r>
-            <w:proofErr w:type="spellStart"/>
+              <w:t xml:space="preserve"> crit</w:t>
+            </w:r>
             <w:r>
               <w:rPr>
                 <w:b/>
               </w:rPr>
-              <w:t>crit</w:t>
-            </w:r>
-            <w:proofErr w:type="spellEnd"/>
+              <w:t>eria</w:t>
+            </w:r>
           </w:p>
         </w:tc>
       </w:tr>
@@ -4333,7 +4203,7 @@
               <w:jc w:val="left"/>
             </w:pPr>
             <w:r>
-              <w:t>Game finishes and result is shown in the game windows</w:t>
+              <w:t>Game finishes and result is shown in the game window</w:t>
             </w:r>
           </w:p>
         </w:tc>
@@ -4356,9 +4226,9 @@
         <w:tblLook w:val="00A0" w:firstRow="1" w:lastRow="0" w:firstColumn="1" w:lastColumn="0" w:noHBand="0" w:noVBand="0"/>
       </w:tblPr>
       <w:tblGrid>
-        <w:gridCol w:w="1793"/>
-        <w:gridCol w:w="3613"/>
-        <w:gridCol w:w="3648"/>
+        <w:gridCol w:w="1809"/>
+        <w:gridCol w:w="3686"/>
+        <w:gridCol w:w="3709"/>
       </w:tblGrid>
       <w:tr>
         <w:tc>
@@ -4456,15 +4326,7 @@
               <w:t xml:space="preserve"> that the </w:t>
             </w:r>
             <w:r>
-              <w:t xml:space="preserve">user can join a remote </w:t>
-            </w:r>
-            <w:proofErr w:type="spellStart"/>
-            <w:r>
-              <w:t>TicTacToe</w:t>
-            </w:r>
-            <w:proofErr w:type="spellEnd"/>
-            <w:r>
-              <w:t xml:space="preserve"> game</w:t>
+              <w:t>user can join a remote TicTacToe game</w:t>
             </w:r>
           </w:p>
         </w:tc>
@@ -4509,9 +4371,6 @@
             <w:r>
               <w:t>SRS-REQ-002</w:t>
             </w:r>
-            <w:r>
-              <w:t xml:space="preserve">, </w:t>
-            </w:r>
           </w:p>
         </w:tc>
         <w:tc>
@@ -4555,13 +4414,8 @@
             <w:pPr>
               <w:jc w:val="left"/>
             </w:pPr>
-            <w:proofErr w:type="spellStart"/>
-            <w:r>
-              <w:t>TicTacToe</w:t>
-            </w:r>
-            <w:proofErr w:type="spellEnd"/>
-            <w:r>
-              <w:t xml:space="preserve"> game is started and idle</w:t>
+            <w:r>
+              <w:t>TicTacToe game is started and idle</w:t>
             </w:r>
           </w:p>
         </w:tc>
@@ -4774,10 +4628,40 @@
               <w:jc w:val="left"/>
             </w:pPr>
             <w:r>
-              <w:t xml:space="preserve">If user can join a </w:t>
-            </w:r>
-            <w:r>
-              <w:t>game through network and finish the game, test is successful. Otherwise test is failed.</w:t>
+              <w:t>If</w:t>
+            </w:r>
+            <w:r>
+              <w:t xml:space="preserve"> the</w:t>
+            </w:r>
+            <w:r>
+              <w:t xml:space="preserve"> user can join a </w:t>
+            </w:r>
+            <w:r>
+              <w:t xml:space="preserve">game through </w:t>
+            </w:r>
+            <w:r>
+              <w:t>the network, play and</w:t>
+            </w:r>
+            <w:r>
+              <w:t xml:space="preserve"> finish the game, </w:t>
+            </w:r>
+            <w:r>
+              <w:t xml:space="preserve">the </w:t>
+            </w:r>
+            <w:r>
+              <w:t xml:space="preserve">test is successful. Otherwise </w:t>
+            </w:r>
+            <w:r>
+              <w:t xml:space="preserve">the </w:t>
+            </w:r>
+            <w:r>
+              <w:t xml:space="preserve">test </w:t>
+            </w:r>
+            <w:r>
+              <w:t>has</w:t>
+            </w:r>
+            <w:r>
+              <w:t xml:space="preserve"> failed.</w:t>
             </w:r>
           </w:p>
         </w:tc>
@@ -4883,30 +4767,26 @@
               <w:rPr>
                 <w:b/>
               </w:rPr>
-              <w:t xml:space="preserve">Expected result and </w:t>
-            </w:r>
-            <w:proofErr w:type="spellStart"/>
+              <w:t>Expected result and eval</w:t>
+            </w:r>
             <w:r>
               <w:rPr>
                 <w:b/>
               </w:rPr>
-              <w:t>eval</w:t>
-            </w:r>
-            <w:proofErr w:type="spellEnd"/>
+              <w:t>uation</w:t>
+            </w:r>
             <w:r>
               <w:rPr>
                 <w:b/>
               </w:rPr>
-              <w:t xml:space="preserve"> </w:t>
-            </w:r>
-            <w:proofErr w:type="spellStart"/>
+              <w:t xml:space="preserve"> crit</w:t>
+            </w:r>
             <w:r>
               <w:rPr>
                 <w:b/>
               </w:rPr>
-              <w:t>crit</w:t>
-            </w:r>
-            <w:proofErr w:type="spellEnd"/>
+              <w:t>eria</w:t>
+            </w:r>
           </w:p>
         </w:tc>
       </w:tr>
@@ -4964,6 +4844,7 @@
               <w:jc w:val="left"/>
             </w:pPr>
             <w:r>
+              <w:lastRenderedPageBreak/>
               <w:t>2</w:t>
             </w:r>
           </w:p>
@@ -5034,10 +4915,10 @@
               <w:jc w:val="left"/>
             </w:pPr>
             <w:r>
-              <w:t>Game finishes and result is shown in the game windows</w:t>
-            </w:r>
-            <w:r>
-              <w:t>.</w:t>
+              <w:t>Game finishes and res</w:t>
+            </w:r>
+            <w:r>
+              <w:t>ult is shown in the game window</w:t>
             </w:r>
           </w:p>
         </w:tc>
@@ -5172,13 +5053,8 @@
             <w:r>
               <w:t xml:space="preserve"> that the </w:t>
             </w:r>
-            <w:proofErr w:type="spellStart"/>
-            <w:r>
-              <w:t>TicTacToe</w:t>
-            </w:r>
-            <w:proofErr w:type="spellEnd"/>
-            <w:r>
-              <w:t xml:space="preserve"> game can host a network game</w:t>
+            <w:r>
+              <w:t>TicTacToe game can host a network game</w:t>
             </w:r>
           </w:p>
         </w:tc>
@@ -5223,9 +5099,6 @@
             <w:r>
               <w:t>SRS-REQ-003</w:t>
             </w:r>
-            <w:r>
-              <w:t xml:space="preserve">, </w:t>
-            </w:r>
           </w:p>
         </w:tc>
         <w:tc>
@@ -5266,13 +5139,8 @@
             <w:pPr>
               <w:jc w:val="left"/>
             </w:pPr>
-            <w:proofErr w:type="spellStart"/>
-            <w:r>
-              <w:t>TicTacToe</w:t>
-            </w:r>
-            <w:proofErr w:type="spellEnd"/>
-            <w:r>
-              <w:t xml:space="preserve"> game</w:t>
+            <w:r>
+              <w:t>TicTacToe game</w:t>
             </w:r>
             <w:r>
               <w:t xml:space="preserve"> is started and </w:t>
@@ -5491,7 +5359,25 @@
               <w:jc w:val="left"/>
             </w:pPr>
             <w:r>
-              <w:t>If user can host the game and play with opponent, test is successful. Otherwise it is failed.</w:t>
+              <w:t xml:space="preserve">If user can host the game and play with </w:t>
+            </w:r>
+            <w:r>
+              <w:t xml:space="preserve">an </w:t>
+            </w:r>
+            <w:r>
+              <w:t>opponent,</w:t>
+            </w:r>
+            <w:r>
+              <w:t xml:space="preserve"> the</w:t>
+            </w:r>
+            <w:r>
+              <w:t xml:space="preserve"> test is successful. Otherwise</w:t>
+            </w:r>
+            <w:r>
+              <w:t>, the test has</w:t>
+            </w:r>
+            <w:r>
+              <w:t xml:space="preserve"> failed.</w:t>
             </w:r>
           </w:p>
         </w:tc>
@@ -5597,30 +5483,28 @@
               <w:rPr>
                 <w:b/>
               </w:rPr>
-              <w:t xml:space="preserve">Expected result and </w:t>
-            </w:r>
-            <w:proofErr w:type="spellStart"/>
+              <w:t>Expected result and eval</w:t>
+            </w:r>
             <w:r>
               <w:rPr>
                 <w:b/>
               </w:rPr>
-              <w:t>eval</w:t>
-            </w:r>
-            <w:proofErr w:type="spellEnd"/>
+              <w:t>uation</w:t>
+            </w:r>
             <w:r>
               <w:rPr>
                 <w:b/>
               </w:rPr>
-              <w:t xml:space="preserve"> </w:t>
-            </w:r>
-            <w:proofErr w:type="spellStart"/>
+              <w:t xml:space="preserve"> crit</w:t>
+            </w:r>
             <w:r>
               <w:rPr>
                 <w:b/>
               </w:rPr>
-              <w:t>crit</w:t>
-            </w:r>
-            <w:proofErr w:type="spellEnd"/>
+              <w:t>eria</w:t>
+            </w:r>
+            <w:bookmarkStart w:id="27" w:name="_GoBack"/>
+            <w:bookmarkEnd w:id="27"/>
           </w:p>
         </w:tc>
       </w:tr>
@@ -5756,8 +5640,8 @@
     </w:tbl>
     <w:p/>
     <w:sectPr>
-      <w:headerReference w:type="default" r:id="rId8"/>
-      <w:footerReference w:type="default" r:id="rId9"/>
+      <w:headerReference w:type="default" r:id="rId9"/>
+      <w:footerReference w:type="default" r:id="rId10"/>
       <w:pgSz w:w="11900" w:h="16840"/>
       <w:pgMar w:top="1418" w:right="1418" w:bottom="1418" w:left="1418" w:header="709" w:footer="709" w:gutter="0"/>
       <w:cols w:space="708"/>
@@ -5767,7 +5651,7 @@
 </file>
 
 <file path=word/endnotes.xml><?xml version="1.0" encoding="utf-8"?>
-<w:endnotes xmlns:wpc="http://schemas.microsoft.com/office/word/2010/wordprocessingCanvas" xmlns:mc="http://schemas.openxmlformats.org/markup-compatibility/2006" xmlns:o="urn:schemas-microsoft-com:office:office" xmlns:r="http://schemas.openxmlformats.org/officeDocument/2006/relationships" xmlns:m="http://schemas.openxmlformats.org/officeDocument/2006/math" xmlns:v="urn:schemas-microsoft-com:vml" xmlns:wp14="http://schemas.microsoft.com/office/word/2010/wordprocessingDrawing" xmlns:wp="http://schemas.openxmlformats.org/drawingml/2006/wordprocessingDrawing" xmlns:w10="urn:schemas-microsoft-com:office:word" xmlns:w="http://schemas.openxmlformats.org/wordprocessingml/2006/main" xmlns:w14="http://schemas.microsoft.com/office/word/2010/wordml" xmlns:w15="http://schemas.microsoft.com/office/word/2012/wordml" xmlns:wpg="http://schemas.microsoft.com/office/word/2010/wordprocessingGroup" xmlns:wpi="http://schemas.microsoft.com/office/word/2010/wordprocessingInk" xmlns:wne="http://schemas.microsoft.com/office/word/2006/wordml" xmlns:wps="http://schemas.microsoft.com/office/word/2010/wordprocessingShape" mc:Ignorable="w14 w15 wp14">
+<w:endnotes xmlns:wpc="http://schemas.microsoft.com/office/word/2010/wordprocessingCanvas" xmlns:mo="http://schemas.microsoft.com/office/mac/office/2008/main" xmlns:mc="http://schemas.openxmlformats.org/markup-compatibility/2006" xmlns:mv="urn:schemas-microsoft-com:mac:vml" xmlns:o="urn:schemas-microsoft-com:office:office" xmlns:r="http://schemas.openxmlformats.org/officeDocument/2006/relationships" xmlns:m="http://schemas.openxmlformats.org/officeDocument/2006/math" xmlns:v="urn:schemas-microsoft-com:vml" xmlns:wp14="http://schemas.microsoft.com/office/word/2010/wordprocessingDrawing" xmlns:wp="http://schemas.openxmlformats.org/drawingml/2006/wordprocessingDrawing" xmlns:w10="urn:schemas-microsoft-com:office:word" xmlns:w="http://schemas.openxmlformats.org/wordprocessingml/2006/main" xmlns:w14="http://schemas.microsoft.com/office/word/2010/wordml" xmlns:wpg="http://schemas.microsoft.com/office/word/2010/wordprocessingGroup" xmlns:wpi="http://schemas.microsoft.com/office/word/2010/wordprocessingInk" xmlns:wne="http://schemas.microsoft.com/office/word/2006/wordml" xmlns:wps="http://schemas.microsoft.com/office/word/2010/wordprocessingShape" mc:Ignorable="w14 wp14">
   <w:endnote w:type="separator" w:id="-1">
     <w:p>
       <w:r>
@@ -5786,7 +5670,7 @@
 </file>
 
 <file path=word/footer1.xml><?xml version="1.0" encoding="utf-8"?>
-<w:ftr xmlns:wpc="http://schemas.microsoft.com/office/word/2010/wordprocessingCanvas" xmlns:mc="http://schemas.openxmlformats.org/markup-compatibility/2006" xmlns:o="urn:schemas-microsoft-com:office:office" xmlns:r="http://schemas.openxmlformats.org/officeDocument/2006/relationships" xmlns:m="http://schemas.openxmlformats.org/officeDocument/2006/math" xmlns:v="urn:schemas-microsoft-com:vml" xmlns:wp14="http://schemas.microsoft.com/office/word/2010/wordprocessingDrawing" xmlns:wp="http://schemas.openxmlformats.org/drawingml/2006/wordprocessingDrawing" xmlns:w10="urn:schemas-microsoft-com:office:word" xmlns:w="http://schemas.openxmlformats.org/wordprocessingml/2006/main" xmlns:w14="http://schemas.microsoft.com/office/word/2010/wordml" xmlns:w15="http://schemas.microsoft.com/office/word/2012/wordml" xmlns:wpg="http://schemas.microsoft.com/office/word/2010/wordprocessingGroup" xmlns:wpi="http://schemas.microsoft.com/office/word/2010/wordprocessingInk" xmlns:wne="http://schemas.microsoft.com/office/word/2006/wordml" xmlns:wps="http://schemas.microsoft.com/office/word/2010/wordprocessingShape" mc:Ignorable="w14 w15 wp14">
+<w:ftr xmlns:wpc="http://schemas.microsoft.com/office/word/2010/wordprocessingCanvas" xmlns:mo="http://schemas.microsoft.com/office/mac/office/2008/main" xmlns:mc="http://schemas.openxmlformats.org/markup-compatibility/2006" xmlns:mv="urn:schemas-microsoft-com:mac:vml" xmlns:o="urn:schemas-microsoft-com:office:office" xmlns:r="http://schemas.openxmlformats.org/officeDocument/2006/relationships" xmlns:m="http://schemas.openxmlformats.org/officeDocument/2006/math" xmlns:v="urn:schemas-microsoft-com:vml" xmlns:wp14="http://schemas.microsoft.com/office/word/2010/wordprocessingDrawing" xmlns:wp="http://schemas.openxmlformats.org/drawingml/2006/wordprocessingDrawing" xmlns:w10="urn:schemas-microsoft-com:office:word" xmlns:w="http://schemas.openxmlformats.org/wordprocessingml/2006/main" xmlns:w14="http://schemas.microsoft.com/office/word/2010/wordml" xmlns:wpg="http://schemas.microsoft.com/office/word/2010/wordprocessingGroup" xmlns:wpi="http://schemas.microsoft.com/office/word/2010/wordprocessingInk" xmlns:wne="http://schemas.microsoft.com/office/word/2006/wordml" xmlns:wps="http://schemas.microsoft.com/office/word/2010/wordprocessingShape" mc:Ignorable="w14 wp14">
   <w:p>
     <w:pPr>
       <w:jc w:val="center"/>
@@ -5794,19 +5678,11 @@
         <w:sz w:val="16"/>
       </w:rPr>
     </w:pPr>
-    <w:proofErr w:type="spellStart"/>
     <w:r>
       <w:rPr>
         <w:sz w:val="16"/>
       </w:rPr>
-      <w:t>Özyeğin</w:t>
-    </w:r>
-    <w:proofErr w:type="spellEnd"/>
-    <w:r>
-      <w:rPr>
-        <w:sz w:val="16"/>
-      </w:rPr>
-      <w:t xml:space="preserve"> University: School of Engineering</w:t>
+      <w:t>Özyeğin University: School of Engineering</w:t>
     </w:r>
   </w:p>
   <w:p>
@@ -5834,28 +5710,14 @@
       <w:rPr>
         <w:sz w:val="16"/>
       </w:rPr>
-      <w:t xml:space="preserve">(Template by </w:t>
-    </w:r>
-    <w:proofErr w:type="spellStart"/>
-    <w:r>
-      <w:rPr>
-        <w:sz w:val="16"/>
-      </w:rPr>
-      <w:t>Cyrille</w:t>
-    </w:r>
-    <w:proofErr w:type="spellEnd"/>
-    <w:r>
-      <w:rPr>
-        <w:sz w:val="16"/>
-      </w:rPr>
-      <w:t xml:space="preserve"> Michaud)</w:t>
+      <w:t>(Template by Cyrille Michaud)</w:t>
     </w:r>
   </w:p>
 </w:ftr>
 </file>
 
 <file path=word/footnotes.xml><?xml version="1.0" encoding="utf-8"?>
-<w:footnotes xmlns:wpc="http://schemas.microsoft.com/office/word/2010/wordprocessingCanvas" xmlns:mc="http://schemas.openxmlformats.org/markup-compatibility/2006" xmlns:o="urn:schemas-microsoft-com:office:office" xmlns:r="http://schemas.openxmlformats.org/officeDocument/2006/relationships" xmlns:m="http://schemas.openxmlformats.org/officeDocument/2006/math" xmlns:v="urn:schemas-microsoft-com:vml" xmlns:wp14="http://schemas.microsoft.com/office/word/2010/wordprocessingDrawing" xmlns:wp="http://schemas.openxmlformats.org/drawingml/2006/wordprocessingDrawing" xmlns:w10="urn:schemas-microsoft-com:office:word" xmlns:w="http://schemas.openxmlformats.org/wordprocessingml/2006/main" xmlns:w14="http://schemas.microsoft.com/office/word/2010/wordml" xmlns:w15="http://schemas.microsoft.com/office/word/2012/wordml" xmlns:wpg="http://schemas.microsoft.com/office/word/2010/wordprocessingGroup" xmlns:wpi="http://schemas.microsoft.com/office/word/2010/wordprocessingInk" xmlns:wne="http://schemas.microsoft.com/office/word/2006/wordml" xmlns:wps="http://schemas.microsoft.com/office/word/2010/wordprocessingShape" mc:Ignorable="w14 w15 wp14">
+<w:footnotes xmlns:wpc="http://schemas.microsoft.com/office/word/2010/wordprocessingCanvas" xmlns:mo="http://schemas.microsoft.com/office/mac/office/2008/main" xmlns:mc="http://schemas.openxmlformats.org/markup-compatibility/2006" xmlns:mv="urn:schemas-microsoft-com:mac:vml" xmlns:o="urn:schemas-microsoft-com:office:office" xmlns:r="http://schemas.openxmlformats.org/officeDocument/2006/relationships" xmlns:m="http://schemas.openxmlformats.org/officeDocument/2006/math" xmlns:v="urn:schemas-microsoft-com:vml" xmlns:wp14="http://schemas.microsoft.com/office/word/2010/wordprocessingDrawing" xmlns:wp="http://schemas.openxmlformats.org/drawingml/2006/wordprocessingDrawing" xmlns:w10="urn:schemas-microsoft-com:office:word" xmlns:w="http://schemas.openxmlformats.org/wordprocessingml/2006/main" xmlns:w14="http://schemas.microsoft.com/office/word/2010/wordml" xmlns:wpg="http://schemas.microsoft.com/office/word/2010/wordprocessingGroup" xmlns:wpi="http://schemas.microsoft.com/office/word/2010/wordprocessingInk" xmlns:wne="http://schemas.microsoft.com/office/word/2006/wordml" xmlns:wps="http://schemas.microsoft.com/office/word/2010/wordprocessingShape" mc:Ignorable="w14 wp14">
   <w:footnote w:type="separator" w:id="-1">
     <w:p>
       <w:r>
@@ -5874,7 +5736,7 @@
 </file>
 
 <file path=word/header1.xml><?xml version="1.0" encoding="utf-8"?>
-<w:hdr xmlns:wpc="http://schemas.microsoft.com/office/word/2010/wordprocessingCanvas" xmlns:mc="http://schemas.openxmlformats.org/markup-compatibility/2006" xmlns:o="urn:schemas-microsoft-com:office:office" xmlns:r="http://schemas.openxmlformats.org/officeDocument/2006/relationships" xmlns:m="http://schemas.openxmlformats.org/officeDocument/2006/math" xmlns:v="urn:schemas-microsoft-com:vml" xmlns:wp14="http://schemas.microsoft.com/office/word/2010/wordprocessingDrawing" xmlns:wp="http://schemas.openxmlformats.org/drawingml/2006/wordprocessingDrawing" xmlns:w10="urn:schemas-microsoft-com:office:word" xmlns:w="http://schemas.openxmlformats.org/wordprocessingml/2006/main" xmlns:w14="http://schemas.microsoft.com/office/word/2010/wordml" xmlns:w15="http://schemas.microsoft.com/office/word/2012/wordml" xmlns:wpg="http://schemas.microsoft.com/office/word/2010/wordprocessingGroup" xmlns:wpi="http://schemas.microsoft.com/office/word/2010/wordprocessingInk" xmlns:wne="http://schemas.microsoft.com/office/word/2006/wordml" xmlns:wps="http://schemas.microsoft.com/office/word/2010/wordprocessingShape" mc:Ignorable="w14 w15 wp14">
+<w:hdr xmlns:wpc="http://schemas.microsoft.com/office/word/2010/wordprocessingCanvas" xmlns:mo="http://schemas.microsoft.com/office/mac/office/2008/main" xmlns:mc="http://schemas.openxmlformats.org/markup-compatibility/2006" xmlns:mv="urn:schemas-microsoft-com:mac:vml" xmlns:o="urn:schemas-microsoft-com:office:office" xmlns:r="http://schemas.openxmlformats.org/officeDocument/2006/relationships" xmlns:m="http://schemas.openxmlformats.org/officeDocument/2006/math" xmlns:v="urn:schemas-microsoft-com:vml" xmlns:wp14="http://schemas.microsoft.com/office/word/2010/wordprocessingDrawing" xmlns:wp="http://schemas.openxmlformats.org/drawingml/2006/wordprocessingDrawing" xmlns:w10="urn:schemas-microsoft-com:office:word" xmlns:w="http://schemas.openxmlformats.org/wordprocessingml/2006/main" xmlns:w14="http://schemas.microsoft.com/office/word/2010/wordml" xmlns:wpg="http://schemas.microsoft.com/office/word/2010/wordprocessingGroup" xmlns:wpi="http://schemas.microsoft.com/office/word/2010/wordprocessingInk" xmlns:wne="http://schemas.microsoft.com/office/word/2006/wordml" xmlns:wps="http://schemas.microsoft.com/office/word/2010/wordprocessingShape" mc:Ignorable="w14 wp14">
   <w:tbl>
     <w:tblPr>
       <w:tblW w:w="9356" w:type="dxa"/>
@@ -5921,21 +5783,7 @@
             <w:rPr>
               <w:b/>
             </w:rPr>
-            <w:t xml:space="preserve">Software Test Plan of the </w:t>
-          </w:r>
-          <w:proofErr w:type="spellStart"/>
-          <w:r>
-            <w:rPr>
-              <w:b/>
-            </w:rPr>
-            <w:t>TicTacToe</w:t>
-          </w:r>
-          <w:proofErr w:type="spellEnd"/>
-          <w:r>
-            <w:rPr>
-              <w:b/>
-            </w:rPr>
-            <w:t xml:space="preserve"> game</w:t>
+            <w:t>Software Test Plan of the TicTacToe game</w:t>
           </w:r>
         </w:p>
       </w:tc>
@@ -6070,7 +5918,7 @@
               <w:noProof/>
               <w:snapToGrid w:val="0"/>
             </w:rPr>
-            <w:t>5</w:t>
+            <w:t>8</w:t>
           </w:r>
           <w:r>
             <w:rPr>
@@ -6145,7 +5993,7 @@
 </file>
 
 <file path=word/numbering.xml><?xml version="1.0" encoding="utf-8"?>
-<w:numbering xmlns:wpc="http://schemas.microsoft.com/office/word/2010/wordprocessingCanvas" xmlns:mc="http://schemas.openxmlformats.org/markup-compatibility/2006" xmlns:o="urn:schemas-microsoft-com:office:office" xmlns:r="http://schemas.openxmlformats.org/officeDocument/2006/relationships" xmlns:m="http://schemas.openxmlformats.org/officeDocument/2006/math" xmlns:v="urn:schemas-microsoft-com:vml" xmlns:wp14="http://schemas.microsoft.com/office/word/2010/wordprocessingDrawing" xmlns:wp="http://schemas.openxmlformats.org/drawingml/2006/wordprocessingDrawing" xmlns:w10="urn:schemas-microsoft-com:office:word" xmlns:w="http://schemas.openxmlformats.org/wordprocessingml/2006/main" xmlns:w14="http://schemas.microsoft.com/office/word/2010/wordml" xmlns:w15="http://schemas.microsoft.com/office/word/2012/wordml" xmlns:wpg="http://schemas.microsoft.com/office/word/2010/wordprocessingGroup" xmlns:wpi="http://schemas.microsoft.com/office/word/2010/wordprocessingInk" xmlns:wne="http://schemas.microsoft.com/office/word/2006/wordml" xmlns:wps="http://schemas.microsoft.com/office/word/2010/wordprocessingShape" mc:Ignorable="w14 w15 wp14">
+<w:numbering xmlns:wpc="http://schemas.microsoft.com/office/word/2010/wordprocessingCanvas" xmlns:mo="http://schemas.microsoft.com/office/mac/office/2008/main" xmlns:mc="http://schemas.openxmlformats.org/markup-compatibility/2006" xmlns:mv="urn:schemas-microsoft-com:mac:vml" xmlns:o="urn:schemas-microsoft-com:office:office" xmlns:r="http://schemas.openxmlformats.org/officeDocument/2006/relationships" xmlns:m="http://schemas.openxmlformats.org/officeDocument/2006/math" xmlns:v="urn:schemas-microsoft-com:vml" xmlns:wp14="http://schemas.microsoft.com/office/word/2010/wordprocessingDrawing" xmlns:wp="http://schemas.openxmlformats.org/drawingml/2006/wordprocessingDrawing" xmlns:w10="urn:schemas-microsoft-com:office:word" xmlns:w="http://schemas.openxmlformats.org/wordprocessingml/2006/main" xmlns:w14="http://schemas.microsoft.com/office/word/2010/wordml" xmlns:wpg="http://schemas.microsoft.com/office/word/2010/wordprocessingGroup" xmlns:wpi="http://schemas.microsoft.com/office/word/2010/wordprocessingInk" xmlns:wne="http://schemas.microsoft.com/office/word/2006/wordml" xmlns:wps="http://schemas.microsoft.com/office/word/2010/wordprocessingShape" mc:Ignorable="w14 wp14">
   <w:abstractNum w:abstractNumId="0">
     <w:nsid w:val="FFFFFF1D"/>
     <w:multiLevelType w:val="multilevel"/>
@@ -9841,7 +9689,7 @@
 </file>
 
 <file path=word/styles.xml><?xml version="1.0" encoding="utf-8"?>
-<w:styles xmlns:mc="http://schemas.openxmlformats.org/markup-compatibility/2006" xmlns:r="http://schemas.openxmlformats.org/officeDocument/2006/relationships" xmlns:w="http://schemas.openxmlformats.org/wordprocessingml/2006/main" xmlns:w14="http://schemas.microsoft.com/office/word/2010/wordml" xmlns:w15="http://schemas.microsoft.com/office/word/2012/wordml" mc:Ignorable="w14 w15">
+<w:styles xmlns:mc="http://schemas.openxmlformats.org/markup-compatibility/2006" xmlns:r="http://schemas.openxmlformats.org/officeDocument/2006/relationships" xmlns:w="http://schemas.openxmlformats.org/wordprocessingml/2006/main" xmlns:w14="http://schemas.microsoft.com/office/word/2010/wordml" mc:Ignorable="w14">
   <w:docDefaults>
     <w:rPrDefault>
       <w:rPr>
@@ -9851,7 +9699,7 @@
     </w:rPrDefault>
     <w:pPrDefault/>
   </w:docDefaults>
-  <w:latentStyles w:defLockedState="0" w:defUIPriority="0" w:defSemiHidden="0" w:defUnhideWhenUsed="0" w:defQFormat="0" w:count="371">
+  <w:latentStyles w:defLockedState="0" w:defUIPriority="0" w:defSemiHidden="0" w:defUnhideWhenUsed="0" w:defQFormat="0" w:count="276">
     <w:lsdException w:name="Normal" w:qFormat="1"/>
     <w:lsdException w:name="heading 1" w:qFormat="1"/>
     <w:lsdException w:name="heading 2" w:qFormat="1"/>
@@ -9997,102 +9845,15 @@
     <w:lsdException w:name="Balloon Text" w:semiHidden="1" w:unhideWhenUsed="1"/>
     <w:lsdException w:name="Table Theme" w:semiHidden="1" w:unhideWhenUsed="1"/>
     <w:lsdException w:name="Placeholder Text" w:semiHidden="1"/>
-    <w:lsdException w:name="Light Shading"/>
-    <w:lsdException w:name="Light List"/>
-    <w:lsdException w:name="Light Grid"/>
-    <w:lsdException w:name="Medium Shading 1"/>
-    <w:lsdException w:name="Medium Shading 2"/>
-    <w:lsdException w:name="Medium List 1"/>
-    <w:lsdException w:name="Medium List 2"/>
-    <w:lsdException w:name="Medium Grid 1"/>
-    <w:lsdException w:name="Medium Grid 2"/>
-    <w:lsdException w:name="Medium Grid 3"/>
-    <w:lsdException w:name="Dark List"/>
-    <w:lsdException w:name="Colorful Shading"/>
     <w:lsdException w:name="Colorful List" w:qFormat="1"/>
     <w:lsdException w:name="Colorful Grid" w:qFormat="1"/>
     <w:lsdException w:name="Light Shading Accent 1" w:qFormat="1"/>
-    <w:lsdException w:name="Light List Accent 1"/>
-    <w:lsdException w:name="Light Grid Accent 1"/>
-    <w:lsdException w:name="Medium Shading 1 Accent 1"/>
-    <w:lsdException w:name="Medium Shading 2 Accent 1"/>
-    <w:lsdException w:name="Medium List 1 Accent 1"/>
     <w:lsdException w:name="Revision" w:semiHidden="1"/>
-    <w:lsdException w:name="Medium List 2 Accent 1"/>
-    <w:lsdException w:name="Medium Grid 1 Accent 1"/>
-    <w:lsdException w:name="Medium Grid 2 Accent 1"/>
-    <w:lsdException w:name="Medium Grid 3 Accent 1"/>
-    <w:lsdException w:name="Dark List Accent 1"/>
-    <w:lsdException w:name="Colorful Shading Accent 1"/>
-    <w:lsdException w:name="Colorful List Accent 1"/>
-    <w:lsdException w:name="Colorful Grid Accent 1"/>
-    <w:lsdException w:name="Light Shading Accent 2"/>
-    <w:lsdException w:name="Light List Accent 2"/>
-    <w:lsdException w:name="Light Grid Accent 2"/>
-    <w:lsdException w:name="Medium Shading 1 Accent 2"/>
-    <w:lsdException w:name="Medium Shading 2 Accent 2"/>
-    <w:lsdException w:name="Medium List 1 Accent 2"/>
-    <w:lsdException w:name="Medium List 2 Accent 2"/>
-    <w:lsdException w:name="Medium Grid 1 Accent 2"/>
-    <w:lsdException w:name="Medium Grid 2 Accent 2"/>
-    <w:lsdException w:name="Medium Grid 3 Accent 2"/>
-    <w:lsdException w:name="Dark List Accent 2"/>
-    <w:lsdException w:name="Colorful Shading Accent 2"/>
-    <w:lsdException w:name="Colorful List Accent 2"/>
-    <w:lsdException w:name="Colorful Grid Accent 2"/>
-    <w:lsdException w:name="Light Shading Accent 3"/>
-    <w:lsdException w:name="Light List Accent 3"/>
-    <w:lsdException w:name="Light Grid Accent 3"/>
-    <w:lsdException w:name="Medium Shading 1 Accent 3"/>
-    <w:lsdException w:name="Medium Shading 2 Accent 3"/>
-    <w:lsdException w:name="Medium List 1 Accent 3"/>
-    <w:lsdException w:name="Medium List 2 Accent 3"/>
-    <w:lsdException w:name="Medium Grid 1 Accent 3"/>
-    <w:lsdException w:name="Medium Grid 2 Accent 3"/>
-    <w:lsdException w:name="Medium Grid 3 Accent 3"/>
-    <w:lsdException w:name="Dark List Accent 3"/>
-    <w:lsdException w:name="Colorful Shading Accent 3"/>
-    <w:lsdException w:name="Colorful List Accent 3"/>
-    <w:lsdException w:name="Colorful Grid Accent 3"/>
-    <w:lsdException w:name="Light Shading Accent 4"/>
-    <w:lsdException w:name="Light List Accent 4"/>
-    <w:lsdException w:name="Light Grid Accent 4"/>
-    <w:lsdException w:name="Medium Shading 1 Accent 4"/>
-    <w:lsdException w:name="Medium Shading 2 Accent 4"/>
-    <w:lsdException w:name="Medium List 1 Accent 4"/>
-    <w:lsdException w:name="Medium List 2 Accent 4"/>
-    <w:lsdException w:name="Medium Grid 1 Accent 4"/>
-    <w:lsdException w:name="Medium Grid 2 Accent 4"/>
-    <w:lsdException w:name="Medium Grid 3 Accent 4"/>
-    <w:lsdException w:name="Dark List Accent 4"/>
-    <w:lsdException w:name="Colorful Shading Accent 4"/>
-    <w:lsdException w:name="Colorful List Accent 4"/>
-    <w:lsdException w:name="Colorful Grid Accent 4"/>
-    <w:lsdException w:name="Light Shading Accent 5"/>
-    <w:lsdException w:name="Light List Accent 5"/>
-    <w:lsdException w:name="Light Grid Accent 5"/>
-    <w:lsdException w:name="Medium Shading 1 Accent 5"/>
-    <w:lsdException w:name="Medium Shading 2 Accent 5"/>
-    <w:lsdException w:name="Medium List 1 Accent 5"/>
-    <w:lsdException w:name="Medium List 2 Accent 5"/>
-    <w:lsdException w:name="Medium Grid 1 Accent 5"/>
-    <w:lsdException w:name="Medium Grid 2 Accent 5"/>
-    <w:lsdException w:name="Medium Grid 3 Accent 5"/>
-    <w:lsdException w:name="Dark List Accent 5"/>
-    <w:lsdException w:name="Colorful Shading Accent 5"/>
-    <w:lsdException w:name="Colorful List Accent 5"/>
-    <w:lsdException w:name="Colorful Grid Accent 5"/>
-    <w:lsdException w:name="Light Shading Accent 6"/>
-    <w:lsdException w:name="Light List Accent 6"/>
-    <w:lsdException w:name="Light Grid Accent 6"/>
-    <w:lsdException w:name="Medium Shading 1 Accent 6"/>
-    <w:lsdException w:name="Medium Shading 2 Accent 6"/>
     <w:lsdException w:name="Medium List 1 Accent 6" w:qFormat="1"/>
     <w:lsdException w:name="Medium List 2 Accent 6" w:qFormat="1"/>
     <w:lsdException w:name="Medium Grid 1 Accent 6" w:qFormat="1"/>
     <w:lsdException w:name="Medium Grid 2 Accent 6" w:qFormat="1"/>
     <w:lsdException w:name="Medium Grid 3 Accent 6" w:qFormat="1"/>
-    <w:lsdException w:name="Dark List Accent 6"/>
     <w:lsdException w:name="Colorful Shading Accent 6" w:qFormat="1"/>
     <w:lsdException w:name="Colorful List Accent 6" w:uiPriority="72"/>
     <w:lsdException w:name="Colorful Grid Accent 6" w:uiPriority="73"/>
@@ -10103,101 +9864,737 @@
     <w:lsdException w:name="Book Title" w:uiPriority="33" w:qFormat="1"/>
     <w:lsdException w:name="Bibliography" w:semiHidden="1" w:uiPriority="37" w:unhideWhenUsed="1"/>
     <w:lsdException w:name="TOC Heading" w:semiHidden="1" w:uiPriority="39" w:unhideWhenUsed="1" w:qFormat="1"/>
-    <w:lsdException w:name="Grid Table 4" w:uiPriority="49"/>
-    <w:lsdException w:name="Grid Table 5 Dark" w:uiPriority="50"/>
-    <w:lsdException w:name="Grid Table 6 Colorful" w:uiPriority="51"/>
-    <w:lsdException w:name="Grid Table 7 Colorful" w:uiPriority="52"/>
-    <w:lsdException w:name="Grid Table 1 Light Accent 1" w:uiPriority="46"/>
-    <w:lsdException w:name="Grid Table 2 Accent 1" w:uiPriority="47"/>
-    <w:lsdException w:name="Grid Table 3 Accent 1" w:uiPriority="48"/>
-    <w:lsdException w:name="Grid Table 4 Accent 1" w:uiPriority="49"/>
-    <w:lsdException w:name="Grid Table 5 Dark Accent 1" w:uiPriority="50"/>
-    <w:lsdException w:name="Grid Table 6 Colorful Accent 1" w:uiPriority="51"/>
-    <w:lsdException w:name="Grid Table 7 Colorful Accent 1" w:uiPriority="52"/>
-    <w:lsdException w:name="Grid Table 1 Light Accent 2" w:uiPriority="46"/>
-    <w:lsdException w:name="Grid Table 2 Accent 2" w:uiPriority="47"/>
-    <w:lsdException w:name="Grid Table 3 Accent 2" w:uiPriority="48"/>
-    <w:lsdException w:name="Grid Table 4 Accent 2" w:uiPriority="49"/>
-    <w:lsdException w:name="Grid Table 5 Dark Accent 2" w:uiPriority="50"/>
-    <w:lsdException w:name="Grid Table 6 Colorful Accent 2" w:uiPriority="51"/>
-    <w:lsdException w:name="Grid Table 7 Colorful Accent 2" w:uiPriority="52"/>
-    <w:lsdException w:name="Grid Table 1 Light Accent 3" w:uiPriority="46"/>
-    <w:lsdException w:name="Grid Table 2 Accent 3" w:uiPriority="47"/>
-    <w:lsdException w:name="Grid Table 3 Accent 3" w:uiPriority="48"/>
-    <w:lsdException w:name="Grid Table 4 Accent 3" w:uiPriority="49"/>
-    <w:lsdException w:name="Grid Table 5 Dark Accent 3" w:uiPriority="50"/>
-    <w:lsdException w:name="Grid Table 6 Colorful Accent 3" w:uiPriority="51"/>
-    <w:lsdException w:name="Grid Table 7 Colorful Accent 3" w:uiPriority="52"/>
-    <w:lsdException w:name="Grid Table 1 Light Accent 4" w:uiPriority="46"/>
-    <w:lsdException w:name="Grid Table 2 Accent 4" w:uiPriority="47"/>
-    <w:lsdException w:name="Grid Table 3 Accent 4" w:uiPriority="48"/>
-    <w:lsdException w:name="Grid Table 4 Accent 4" w:uiPriority="49"/>
-    <w:lsdException w:name="Grid Table 5 Dark Accent 4" w:uiPriority="50"/>
-    <w:lsdException w:name="Grid Table 6 Colorful Accent 4" w:uiPriority="51"/>
-    <w:lsdException w:name="Grid Table 7 Colorful Accent 4" w:uiPriority="52"/>
-    <w:lsdException w:name="Grid Table 1 Light Accent 5" w:uiPriority="46"/>
-    <w:lsdException w:name="Grid Table 2 Accent 5" w:uiPriority="47"/>
-    <w:lsdException w:name="Grid Table 3 Accent 5" w:uiPriority="48"/>
-    <w:lsdException w:name="Grid Table 4 Accent 5" w:uiPriority="49"/>
-    <w:lsdException w:name="Grid Table 5 Dark Accent 5" w:uiPriority="50"/>
-    <w:lsdException w:name="Grid Table 6 Colorful Accent 5" w:uiPriority="51"/>
-    <w:lsdException w:name="Grid Table 7 Colorful Accent 5" w:uiPriority="52"/>
-    <w:lsdException w:name="Grid Table 1 Light Accent 6" w:uiPriority="46"/>
-    <w:lsdException w:name="Grid Table 2 Accent 6" w:uiPriority="47"/>
-    <w:lsdException w:name="Grid Table 3 Accent 6" w:uiPriority="48"/>
-    <w:lsdException w:name="Grid Table 4 Accent 6" w:uiPriority="49"/>
-    <w:lsdException w:name="Grid Table 5 Dark Accent 6" w:uiPriority="50"/>
-    <w:lsdException w:name="Grid Table 6 Colorful Accent 6" w:uiPriority="51"/>
-    <w:lsdException w:name="Grid Table 7 Colorful Accent 6" w:uiPriority="52"/>
-    <w:lsdException w:name="List Table 1 Light" w:uiPriority="46"/>
-    <w:lsdException w:name="List Table 2" w:uiPriority="47"/>
-    <w:lsdException w:name="List Table 3" w:uiPriority="48"/>
-    <w:lsdException w:name="List Table 4" w:uiPriority="49"/>
-    <w:lsdException w:name="List Table 5 Dark" w:uiPriority="50"/>
-    <w:lsdException w:name="List Table 6 Colorful" w:uiPriority="51"/>
-    <w:lsdException w:name="List Table 7 Colorful" w:uiPriority="52"/>
-    <w:lsdException w:name="List Table 1 Light Accent 1" w:uiPriority="46"/>
-    <w:lsdException w:name="List Table 2 Accent 1" w:uiPriority="47"/>
-    <w:lsdException w:name="List Table 3 Accent 1" w:uiPriority="48"/>
-    <w:lsdException w:name="List Table 4 Accent 1" w:uiPriority="49"/>
-    <w:lsdException w:name="List Table 5 Dark Accent 1" w:uiPriority="50"/>
-    <w:lsdException w:name="List Table 6 Colorful Accent 1" w:uiPriority="51"/>
-    <w:lsdException w:name="List Table 7 Colorful Accent 1" w:uiPriority="52"/>
-    <w:lsdException w:name="List Table 1 Light Accent 2" w:uiPriority="46"/>
-    <w:lsdException w:name="List Table 2 Accent 2" w:uiPriority="47"/>
-    <w:lsdException w:name="List Table 3 Accent 2" w:uiPriority="48"/>
-    <w:lsdException w:name="List Table 4 Accent 2" w:uiPriority="49"/>
-    <w:lsdException w:name="List Table 5 Dark Accent 2" w:uiPriority="50"/>
-    <w:lsdException w:name="List Table 6 Colorful Accent 2" w:uiPriority="51"/>
-    <w:lsdException w:name="List Table 7 Colorful Accent 2" w:uiPriority="52"/>
-    <w:lsdException w:name="List Table 1 Light Accent 3" w:uiPriority="46"/>
-    <w:lsdException w:name="List Table 2 Accent 3" w:uiPriority="47"/>
-    <w:lsdException w:name="List Table 3 Accent 3" w:uiPriority="48"/>
-    <w:lsdException w:name="List Table 4 Accent 3" w:uiPriority="49"/>
-    <w:lsdException w:name="List Table 5 Dark Accent 3" w:uiPriority="50"/>
-    <w:lsdException w:name="List Table 6 Colorful Accent 3" w:uiPriority="51"/>
-    <w:lsdException w:name="List Table 7 Colorful Accent 3" w:uiPriority="52"/>
-    <w:lsdException w:name="List Table 1 Light Accent 4" w:uiPriority="46"/>
-    <w:lsdException w:name="List Table 2 Accent 4" w:uiPriority="47"/>
-    <w:lsdException w:name="List Table 3 Accent 4" w:uiPriority="48"/>
-    <w:lsdException w:name="List Table 4 Accent 4" w:uiPriority="49"/>
-    <w:lsdException w:name="List Table 5 Dark Accent 4" w:uiPriority="50"/>
-    <w:lsdException w:name="List Table 6 Colorful Accent 4" w:uiPriority="51"/>
-    <w:lsdException w:name="List Table 7 Colorful Accent 4" w:uiPriority="52"/>
-    <w:lsdException w:name="List Table 1 Light Accent 5" w:uiPriority="46"/>
-    <w:lsdException w:name="List Table 2 Accent 5" w:uiPriority="47"/>
-    <w:lsdException w:name="List Table 3 Accent 5" w:uiPriority="48"/>
-    <w:lsdException w:name="List Table 4 Accent 5" w:uiPriority="49"/>
-    <w:lsdException w:name="List Table 5 Dark Accent 5" w:uiPriority="50"/>
-    <w:lsdException w:name="List Table 6 Colorful Accent 5" w:uiPriority="51"/>
-    <w:lsdException w:name="List Table 7 Colorful Accent 5" w:uiPriority="52"/>
-    <w:lsdException w:name="List Table 1 Light Accent 6" w:uiPriority="46"/>
-    <w:lsdException w:name="List Table 2 Accent 6" w:uiPriority="47"/>
-    <w:lsdException w:name="List Table 3 Accent 6" w:uiPriority="48"/>
-    <w:lsdException w:name="List Table 4 Accent 6" w:uiPriority="49"/>
-    <w:lsdException w:name="List Table 5 Dark Accent 6" w:uiPriority="50"/>
-    <w:lsdException w:name="List Table 6 Colorful Accent 6" w:uiPriority="51"/>
-    <w:lsdException w:name="List Table 7 Colorful Accent 6" w:uiPriority="52"/>
+  </w:latentStyles>
+  <w:style w:type="paragraph" w:default="1" w:styleId="Normal">
+    <w:name w:val="Normal"/>
+    <w:qFormat/>
+    <w:rsid w:val="002E0128"/>
+    <w:pPr>
+      <w:jc w:val="both"/>
+    </w:pPr>
+    <w:rPr>
+      <w:rFonts w:ascii="Cambria" w:hAnsi="Cambria"/>
+      <w:sz w:val="22"/>
+      <w:szCs w:val="24"/>
+      <w:lang w:eastAsia="fr-FR"/>
+    </w:rPr>
+  </w:style>
+  <w:style w:type="paragraph" w:styleId="Heading1">
+    <w:name w:val="heading 1"/>
+    <w:basedOn w:val="Normal"/>
+    <w:next w:val="Normal"/>
+    <w:qFormat/>
+    <w:rsid w:val="00E5216B"/>
+    <w:pPr>
+      <w:keepNext/>
+      <w:pageBreakBefore/>
+      <w:numPr>
+        <w:numId w:val="1"/>
+      </w:numPr>
+      <w:spacing w:before="240" w:after="60"/>
+      <w:outlineLvl w:val="0"/>
+    </w:pPr>
+    <w:rPr>
+      <w:rFonts w:cs="Arial"/>
+      <w:b/>
+      <w:bCs/>
+      <w:kern w:val="32"/>
+      <w:sz w:val="24"/>
+      <w:szCs w:val="32"/>
+    </w:rPr>
+  </w:style>
+  <w:style w:type="paragraph" w:styleId="Heading2">
+    <w:name w:val="heading 2"/>
+    <w:basedOn w:val="Normal"/>
+    <w:next w:val="Normal"/>
+    <w:link w:val="Heading2Char"/>
+    <w:qFormat/>
+    <w:rsid w:val="00E5216B"/>
+    <w:pPr>
+      <w:keepNext/>
+      <w:numPr>
+        <w:ilvl w:val="1"/>
+        <w:numId w:val="1"/>
+      </w:numPr>
+      <w:spacing w:before="240" w:after="60"/>
+      <w:outlineLvl w:val="1"/>
+    </w:pPr>
+    <w:rPr>
+      <w:rFonts w:cs="Arial"/>
+      <w:b/>
+      <w:bCs/>
+      <w:i/>
+      <w:iCs/>
+      <w:szCs w:val="28"/>
+    </w:rPr>
+  </w:style>
+  <w:style w:type="paragraph" w:styleId="Heading3">
+    <w:name w:val="heading 3"/>
+    <w:basedOn w:val="Normal"/>
+    <w:next w:val="Normal"/>
+    <w:link w:val="Heading3Char"/>
+    <w:qFormat/>
+    <w:rsid w:val="00E5216B"/>
+    <w:pPr>
+      <w:keepNext/>
+      <w:numPr>
+        <w:ilvl w:val="2"/>
+        <w:numId w:val="1"/>
+      </w:numPr>
+      <w:spacing w:before="240" w:after="60"/>
+      <w:outlineLvl w:val="2"/>
+    </w:pPr>
+    <w:rPr>
+      <w:rFonts w:cs="Arial"/>
+      <w:b/>
+      <w:bCs/>
+      <w:szCs w:val="26"/>
+    </w:rPr>
+  </w:style>
+  <w:style w:type="paragraph" w:styleId="Heading4">
+    <w:name w:val="heading 4"/>
+    <w:basedOn w:val="Normal"/>
+    <w:next w:val="Normal"/>
+    <w:qFormat/>
+    <w:rsid w:val="00E5216B"/>
+    <w:pPr>
+      <w:keepNext/>
+      <w:numPr>
+        <w:ilvl w:val="3"/>
+        <w:numId w:val="1"/>
+      </w:numPr>
+      <w:spacing w:before="240" w:after="60"/>
+      <w:outlineLvl w:val="3"/>
+    </w:pPr>
+    <w:rPr>
+      <w:b/>
+      <w:bCs/>
+      <w:szCs w:val="28"/>
+    </w:rPr>
+  </w:style>
+  <w:style w:type="paragraph" w:styleId="Heading5">
+    <w:name w:val="heading 5"/>
+    <w:basedOn w:val="Normal"/>
+    <w:next w:val="Normal"/>
+    <w:qFormat/>
+    <w:rsid w:val="00E5216B"/>
+    <w:pPr>
+      <w:numPr>
+        <w:ilvl w:val="4"/>
+        <w:numId w:val="1"/>
+      </w:numPr>
+      <w:spacing w:before="240" w:after="60"/>
+      <w:outlineLvl w:val="4"/>
+    </w:pPr>
+    <w:rPr>
+      <w:b/>
+      <w:bCs/>
+      <w:i/>
+      <w:iCs/>
+      <w:szCs w:val="26"/>
+    </w:rPr>
+  </w:style>
+  <w:style w:type="paragraph" w:styleId="Heading6">
+    <w:name w:val="heading 6"/>
+    <w:basedOn w:val="Normal"/>
+    <w:next w:val="Normal"/>
+    <w:qFormat/>
+    <w:rsid w:val="00E5216B"/>
+    <w:pPr>
+      <w:numPr>
+        <w:ilvl w:val="5"/>
+        <w:numId w:val="1"/>
+      </w:numPr>
+      <w:spacing w:before="240" w:after="60"/>
+      <w:outlineLvl w:val="5"/>
+    </w:pPr>
+    <w:rPr>
+      <w:b/>
+      <w:bCs/>
+      <w:szCs w:val="22"/>
+    </w:rPr>
+  </w:style>
+  <w:style w:type="paragraph" w:styleId="Heading7">
+    <w:name w:val="heading 7"/>
+    <w:basedOn w:val="Normal"/>
+    <w:next w:val="Normal"/>
+    <w:qFormat/>
+    <w:rsid w:val="00E5216B"/>
+    <w:pPr>
+      <w:numPr>
+        <w:ilvl w:val="6"/>
+        <w:numId w:val="1"/>
+      </w:numPr>
+      <w:spacing w:before="240" w:after="60"/>
+      <w:outlineLvl w:val="6"/>
+    </w:pPr>
+    <w:rPr>
+      <w:sz w:val="24"/>
+    </w:rPr>
+  </w:style>
+  <w:style w:type="paragraph" w:styleId="Heading8">
+    <w:name w:val="heading 8"/>
+    <w:basedOn w:val="Normal"/>
+    <w:next w:val="Normal"/>
+    <w:qFormat/>
+    <w:rsid w:val="00E5216B"/>
+    <w:pPr>
+      <w:numPr>
+        <w:ilvl w:val="7"/>
+        <w:numId w:val="1"/>
+      </w:numPr>
+      <w:spacing w:before="240" w:after="60"/>
+      <w:outlineLvl w:val="7"/>
+    </w:pPr>
+    <w:rPr>
+      <w:i/>
+      <w:iCs/>
+      <w:sz w:val="24"/>
+    </w:rPr>
+  </w:style>
+  <w:style w:type="paragraph" w:styleId="Heading9">
+    <w:name w:val="heading 9"/>
+    <w:basedOn w:val="Normal"/>
+    <w:next w:val="Normal"/>
+    <w:qFormat/>
+    <w:rsid w:val="00E5216B"/>
+    <w:pPr>
+      <w:numPr>
+        <w:ilvl w:val="8"/>
+        <w:numId w:val="1"/>
+      </w:numPr>
+      <w:spacing w:before="240" w:after="60"/>
+      <w:outlineLvl w:val="8"/>
+    </w:pPr>
+    <w:rPr>
+      <w:rFonts w:cs="Arial"/>
+      <w:szCs w:val="22"/>
+    </w:rPr>
+  </w:style>
+  <w:style w:type="character" w:default="1" w:styleId="DefaultParagraphFont">
+    <w:name w:val="Default Paragraph Font"/>
+    <w:uiPriority w:val="1"/>
+    <w:semiHidden/>
+    <w:unhideWhenUsed/>
+  </w:style>
+  <w:style w:type="table" w:default="1" w:styleId="TableNormal">
+    <w:name w:val="Normal Table"/>
+    <w:uiPriority w:val="99"/>
+    <w:semiHidden/>
+    <w:unhideWhenUsed/>
+    <w:tblPr>
+      <w:tblInd w:w="0" w:type="dxa"/>
+      <w:tblCellMar>
+        <w:top w:w="0" w:type="dxa"/>
+        <w:left w:w="108" w:type="dxa"/>
+        <w:bottom w:w="0" w:type="dxa"/>
+        <w:right w:w="108" w:type="dxa"/>
+      </w:tblCellMar>
+    </w:tblPr>
+  </w:style>
+  <w:style w:type="numbering" w:default="1" w:styleId="NoList">
+    <w:name w:val="No List"/>
+    <w:uiPriority w:val="99"/>
+    <w:semiHidden/>
+    <w:unhideWhenUsed/>
+  </w:style>
+  <w:style w:type="character" w:customStyle="1" w:styleId="Heading2Char">
+    <w:name w:val="Heading 2 Char"/>
+    <w:link w:val="Heading2"/>
+    <w:rsid w:val="00E5216B"/>
+    <w:rPr>
+      <w:rFonts w:ascii="Cambria" w:hAnsi="Cambria" w:cs="Arial"/>
+      <w:b/>
+      <w:bCs/>
+      <w:i/>
+      <w:iCs/>
+      <w:sz w:val="22"/>
+      <w:szCs w:val="28"/>
+      <w:lang w:eastAsia="fr-FR"/>
+    </w:rPr>
+  </w:style>
+  <w:style w:type="character" w:customStyle="1" w:styleId="Heading3Char">
+    <w:name w:val="Heading 3 Char"/>
+    <w:link w:val="Heading3"/>
+    <w:rsid w:val="00E5216B"/>
+    <w:rPr>
+      <w:rFonts w:ascii="Cambria" w:hAnsi="Cambria" w:cs="Arial"/>
+      <w:b/>
+      <w:bCs/>
+      <w:sz w:val="22"/>
+      <w:szCs w:val="26"/>
+      <w:lang w:eastAsia="fr-FR"/>
+    </w:rPr>
+  </w:style>
+  <w:style w:type="paragraph" w:styleId="TOC1">
+    <w:name w:val="toc 1"/>
+    <w:basedOn w:val="Normal"/>
+    <w:next w:val="Normal"/>
+    <w:autoRedefine/>
+    <w:uiPriority w:val="39"/>
+    <w:rsid w:val="00803D32"/>
+    <w:pPr>
+      <w:tabs>
+        <w:tab w:val="left" w:pos="440"/>
+        <w:tab w:val="right" w:pos="9054"/>
+      </w:tabs>
+      <w:jc w:val="left"/>
+    </w:pPr>
+    <w:rPr>
+      <w:b/>
+      <w:bCs/>
+      <w:sz w:val="24"/>
+    </w:rPr>
+  </w:style>
+  <w:style w:type="paragraph" w:styleId="TOC2">
+    <w:name w:val="toc 2"/>
+    <w:basedOn w:val="Normal"/>
+    <w:next w:val="Normal"/>
+    <w:autoRedefine/>
+    <w:uiPriority w:val="39"/>
+    <w:rsid w:val="004A7DD0"/>
+    <w:pPr>
+      <w:ind w:left="220"/>
+      <w:jc w:val="left"/>
+    </w:pPr>
+    <w:rPr>
+      <w:b/>
+      <w:i/>
+      <w:iCs/>
+      <w:sz w:val="20"/>
+    </w:rPr>
+  </w:style>
+  <w:style w:type="paragraph" w:styleId="TOC3">
+    <w:name w:val="toc 3"/>
+    <w:basedOn w:val="Normal"/>
+    <w:next w:val="Normal"/>
+    <w:autoRedefine/>
+    <w:uiPriority w:val="39"/>
+    <w:rsid w:val="00BD0BF5"/>
+    <w:pPr>
+      <w:ind w:left="440"/>
+      <w:jc w:val="left"/>
+    </w:pPr>
+    <w:rPr>
+      <w:sz w:val="20"/>
+    </w:rPr>
+  </w:style>
+  <w:style w:type="paragraph" w:styleId="TOC4">
+    <w:name w:val="toc 4"/>
+    <w:basedOn w:val="Normal"/>
+    <w:next w:val="Normal"/>
+    <w:autoRedefine/>
+    <w:uiPriority w:val="39"/>
+    <w:semiHidden/>
+    <w:rsid w:val="00BD0BF5"/>
+    <w:pPr>
+      <w:ind w:left="660"/>
+      <w:jc w:val="left"/>
+    </w:pPr>
+    <w:rPr>
+      <w:sz w:val="20"/>
+    </w:rPr>
+  </w:style>
+  <w:style w:type="paragraph" w:styleId="TOC5">
+    <w:name w:val="toc 5"/>
+    <w:basedOn w:val="Normal"/>
+    <w:next w:val="Normal"/>
+    <w:autoRedefine/>
+    <w:uiPriority w:val="39"/>
+    <w:semiHidden/>
+    <w:rsid w:val="00BD0BF5"/>
+    <w:pPr>
+      <w:ind w:left="880"/>
+      <w:jc w:val="left"/>
+    </w:pPr>
+    <w:rPr>
+      <w:sz w:val="20"/>
+    </w:rPr>
+  </w:style>
+  <w:style w:type="paragraph" w:styleId="TOC6">
+    <w:name w:val="toc 6"/>
+    <w:basedOn w:val="Normal"/>
+    <w:next w:val="Normal"/>
+    <w:autoRedefine/>
+    <w:uiPriority w:val="39"/>
+    <w:semiHidden/>
+    <w:rsid w:val="00BD0BF5"/>
+    <w:pPr>
+      <w:ind w:left="1100"/>
+      <w:jc w:val="left"/>
+    </w:pPr>
+    <w:rPr>
+      <w:sz w:val="20"/>
+    </w:rPr>
+  </w:style>
+  <w:style w:type="paragraph" w:styleId="TOC7">
+    <w:name w:val="toc 7"/>
+    <w:basedOn w:val="Normal"/>
+    <w:next w:val="Normal"/>
+    <w:autoRedefine/>
+    <w:uiPriority w:val="39"/>
+    <w:semiHidden/>
+    <w:rsid w:val="00BD0BF5"/>
+    <w:pPr>
+      <w:ind w:left="1320"/>
+      <w:jc w:val="left"/>
+    </w:pPr>
+    <w:rPr>
+      <w:sz w:val="20"/>
+    </w:rPr>
+  </w:style>
+  <w:style w:type="paragraph" w:styleId="TOC8">
+    <w:name w:val="toc 8"/>
+    <w:basedOn w:val="Normal"/>
+    <w:next w:val="Normal"/>
+    <w:autoRedefine/>
+    <w:uiPriority w:val="39"/>
+    <w:semiHidden/>
+    <w:rsid w:val="00BD0BF5"/>
+    <w:pPr>
+      <w:ind w:left="1540"/>
+      <w:jc w:val="left"/>
+    </w:pPr>
+    <w:rPr>
+      <w:sz w:val="20"/>
+    </w:rPr>
+  </w:style>
+  <w:style w:type="paragraph" w:styleId="TOC9">
+    <w:name w:val="toc 9"/>
+    <w:basedOn w:val="Normal"/>
+    <w:next w:val="Normal"/>
+    <w:autoRedefine/>
+    <w:uiPriority w:val="39"/>
+    <w:semiHidden/>
+    <w:rsid w:val="00BD0BF5"/>
+    <w:pPr>
+      <w:ind w:left="1760"/>
+      <w:jc w:val="left"/>
+    </w:pPr>
+    <w:rPr>
+      <w:sz w:val="20"/>
+    </w:rPr>
+  </w:style>
+  <w:style w:type="paragraph" w:styleId="IndexHeading">
+    <w:name w:val="index heading"/>
+    <w:basedOn w:val="Normal"/>
+    <w:next w:val="Normal"/>
+    <w:rsid w:val="00F95586"/>
+    <w:pPr>
+      <w:jc w:val="left"/>
+    </w:pPr>
+    <w:rPr>
+      <w:rFonts w:eastAsia="Cambria"/>
+      <w:sz w:val="24"/>
+      <w:lang w:eastAsia="en-US"/>
+    </w:rPr>
+  </w:style>
+  <w:style w:type="paragraph" w:styleId="Title">
+    <w:name w:val="Title"/>
+    <w:basedOn w:val="Normal"/>
+    <w:link w:val="TitleChar"/>
+    <w:qFormat/>
+    <w:rsid w:val="00F95586"/>
+    <w:pPr>
+      <w:spacing w:before="240" w:after="240"/>
+      <w:jc w:val="center"/>
+      <w:outlineLvl w:val="0"/>
+    </w:pPr>
+    <w:rPr>
+      <w:rFonts w:eastAsia="Cambria"/>
+      <w:b/>
+      <w:bCs/>
+      <w:caps/>
+      <w:kern w:val="28"/>
+      <w:sz w:val="28"/>
+      <w:szCs w:val="28"/>
+      <w:lang w:eastAsia="en-US"/>
+    </w:rPr>
+  </w:style>
+  <w:style w:type="character" w:customStyle="1" w:styleId="TitleChar">
+    <w:name w:val="Title Char"/>
+    <w:link w:val="Title"/>
+    <w:rsid w:val="00F95586"/>
+    <w:rPr>
+      <w:rFonts w:ascii="Cambria" w:eastAsia="Cambria" w:hAnsi="Cambria" w:cs="Times New Roman"/>
+      <w:b/>
+      <w:bCs/>
+      <w:caps/>
+      <w:kern w:val="28"/>
+      <w:sz w:val="28"/>
+      <w:szCs w:val="28"/>
+      <w:lang w:eastAsia="en-US"/>
+    </w:rPr>
+  </w:style>
+  <w:style w:type="character" w:styleId="Hyperlink">
+    <w:name w:val="Hyperlink"/>
+    <w:rsid w:val="001E028D"/>
+    <w:rPr>
+      <w:color w:val="0000FF"/>
+      <w:u w:val="single"/>
+    </w:rPr>
+  </w:style>
+  <w:style w:type="paragraph" w:styleId="Header">
+    <w:name w:val="header"/>
+    <w:basedOn w:val="Normal"/>
+    <w:link w:val="HeaderChar"/>
+    <w:rsid w:val="00255F24"/>
+    <w:pPr>
+      <w:tabs>
+        <w:tab w:val="center" w:pos="4536"/>
+        <w:tab w:val="right" w:pos="9072"/>
+      </w:tabs>
+    </w:pPr>
+  </w:style>
+  <w:style w:type="character" w:customStyle="1" w:styleId="HeaderChar">
+    <w:name w:val="Header Char"/>
+    <w:link w:val="Header"/>
+    <w:rsid w:val="00255F24"/>
+    <w:rPr>
+      <w:rFonts w:ascii="Cambria" w:hAnsi="Cambria"/>
+      <w:sz w:val="22"/>
+      <w:szCs w:val="24"/>
+      <w:lang w:val="en-US" w:eastAsia="fr-FR"/>
+    </w:rPr>
+  </w:style>
+  <w:style w:type="paragraph" w:styleId="Footer">
+    <w:name w:val="footer"/>
+    <w:basedOn w:val="Normal"/>
+    <w:link w:val="FooterChar"/>
+    <w:rsid w:val="00255F24"/>
+    <w:pPr>
+      <w:tabs>
+        <w:tab w:val="center" w:pos="4536"/>
+        <w:tab w:val="right" w:pos="9072"/>
+      </w:tabs>
+    </w:pPr>
+  </w:style>
+  <w:style w:type="character" w:customStyle="1" w:styleId="FooterChar">
+    <w:name w:val="Footer Char"/>
+    <w:link w:val="Footer"/>
+    <w:rsid w:val="00255F24"/>
+    <w:rPr>
+      <w:rFonts w:ascii="Cambria" w:hAnsi="Cambria"/>
+      <w:sz w:val="22"/>
+      <w:szCs w:val="24"/>
+      <w:lang w:val="en-US" w:eastAsia="fr-FR"/>
+    </w:rPr>
+  </w:style>
+  <w:style w:type="paragraph" w:customStyle="1" w:styleId="Tabletext">
+    <w:name w:val="Tabletext"/>
+    <w:basedOn w:val="Normal"/>
+    <w:rsid w:val="00FC7244"/>
+    <w:pPr>
+      <w:keepLines/>
+      <w:widowControl w:val="0"/>
+      <w:spacing w:after="120" w:line="240" w:lineRule="atLeast"/>
+      <w:jc w:val="left"/>
+    </w:pPr>
+    <w:rPr>
+      <w:rFonts w:ascii="Times New Roman" w:hAnsi="Times New Roman"/>
+      <w:sz w:val="20"/>
+      <w:szCs w:val="20"/>
+      <w:lang w:eastAsia="en-US"/>
+    </w:rPr>
+  </w:style>
+  <w:style w:type="numbering" w:customStyle="1" w:styleId="CurrentList1">
+    <w:name w:val="Current List1"/>
+    <w:uiPriority w:val="99"/>
+    <w:rsid w:val="00E5216B"/>
+    <w:pPr>
+      <w:numPr>
+        <w:numId w:val="34"/>
+      </w:numPr>
+    </w:pPr>
+  </w:style>
+  <w:style w:type="paragraph" w:styleId="ListParagraph">
+    <w:name w:val="List Paragraph"/>
+    <w:basedOn w:val="Normal"/>
+    <w:rsid w:val="00873030"/>
+    <w:pPr>
+      <w:ind w:left="720"/>
+      <w:contextualSpacing/>
+    </w:pPr>
+  </w:style>
+</w:styles>
+</file>
+
+<file path=word/stylesWithEffects.xml><?xml version="1.0" encoding="utf-8"?>
+<w:styles xmlns:wpc="http://schemas.microsoft.com/office/word/2010/wordprocessingCanvas" xmlns:mo="http://schemas.microsoft.com/office/mac/office/2008/main" xmlns:mc="http://schemas.openxmlformats.org/markup-compatibility/2006" xmlns:mv="urn:schemas-microsoft-com:mac:vml" xmlns:o="urn:schemas-microsoft-com:office:office" xmlns:r="http://schemas.openxmlformats.org/officeDocument/2006/relationships" xmlns:m="http://schemas.openxmlformats.org/officeDocument/2006/math" xmlns:v="urn:schemas-microsoft-com:vml" xmlns:wp14="http://schemas.microsoft.com/office/word/2010/wordprocessingDrawing" xmlns:wp="http://schemas.openxmlformats.org/drawingml/2006/wordprocessingDrawing" xmlns:w10="urn:schemas-microsoft-com:office:word" xmlns:w="http://schemas.openxmlformats.org/wordprocessingml/2006/main" xmlns:w14="http://schemas.microsoft.com/office/word/2010/wordml" xmlns:wpg="http://schemas.microsoft.com/office/word/2010/wordprocessingGroup" xmlns:wpi="http://schemas.microsoft.com/office/word/2010/wordprocessingInk" xmlns:wne="http://schemas.microsoft.com/office/word/2006/wordml" xmlns:wps="http://schemas.microsoft.com/office/word/2010/wordprocessingShape" mc:Ignorable="w14 wp14">
+  <w:docDefaults>
+    <w:rPrDefault>
+      <w:rPr>
+        <w:rFonts w:ascii="Times New Roman" w:eastAsia="Times New Roman" w:hAnsi="Times New Roman" w:cs="Times New Roman"/>
+        <w:lang w:val="en-US" w:eastAsia="en-US" w:bidi="ar-SA"/>
+      </w:rPr>
+    </w:rPrDefault>
+    <w:pPrDefault/>
+  </w:docDefaults>
+  <w:latentStyles w:defLockedState="0" w:defUIPriority="0" w:defSemiHidden="0" w:defUnhideWhenUsed="0" w:defQFormat="0" w:count="276">
+    <w:lsdException w:name="Normal" w:qFormat="1"/>
+    <w:lsdException w:name="heading 1" w:qFormat="1"/>
+    <w:lsdException w:name="heading 2" w:qFormat="1"/>
+    <w:lsdException w:name="heading 3" w:qFormat="1"/>
+    <w:lsdException w:name="heading 4" w:qFormat="1"/>
+    <w:lsdException w:name="heading 5" w:qFormat="1"/>
+    <w:lsdException w:name="heading 6" w:qFormat="1"/>
+    <w:lsdException w:name="heading 7" w:qFormat="1"/>
+    <w:lsdException w:name="heading 8" w:qFormat="1"/>
+    <w:lsdException w:name="heading 9" w:qFormat="1"/>
+    <w:lsdException w:name="index 1" w:semiHidden="1" w:unhideWhenUsed="1"/>
+    <w:lsdException w:name="index 7" w:semiHidden="1" w:unhideWhenUsed="1"/>
+    <w:lsdException w:name="index 8" w:semiHidden="1" w:unhideWhenUsed="1"/>
+    <w:lsdException w:name="index 9" w:semiHidden="1" w:unhideWhenUsed="1"/>
+    <w:lsdException w:name="toc 1" w:semiHidden="1" w:uiPriority="39" w:unhideWhenUsed="1"/>
+    <w:lsdException w:name="toc 2" w:semiHidden="1" w:uiPriority="39" w:unhideWhenUsed="1"/>
+    <w:lsdException w:name="toc 3" w:semiHidden="1" w:uiPriority="39" w:unhideWhenUsed="1"/>
+    <w:lsdException w:name="toc 4" w:semiHidden="1" w:uiPriority="39" w:unhideWhenUsed="1"/>
+    <w:lsdException w:name="toc 5" w:semiHidden="1" w:uiPriority="39" w:unhideWhenUsed="1"/>
+    <w:lsdException w:name="toc 6" w:semiHidden="1" w:uiPriority="39" w:unhideWhenUsed="1"/>
+    <w:lsdException w:name="toc 7" w:semiHidden="1" w:uiPriority="39" w:unhideWhenUsed="1"/>
+    <w:lsdException w:name="toc 8" w:semiHidden="1" w:uiPriority="39" w:unhideWhenUsed="1"/>
+    <w:lsdException w:name="toc 9" w:semiHidden="1" w:uiPriority="39" w:unhideWhenUsed="1"/>
+    <w:lsdException w:name="Normal Indent" w:semiHidden="1" w:unhideWhenUsed="1"/>
+    <w:lsdException w:name="footnote text" w:semiHidden="1" w:unhideWhenUsed="1"/>
+    <w:lsdException w:name="annotation text" w:semiHidden="1" w:unhideWhenUsed="1"/>
+    <w:lsdException w:name="header" w:semiHidden="1" w:unhideWhenUsed="1"/>
+    <w:lsdException w:name="footer" w:semiHidden="1" w:unhideWhenUsed="1"/>
+    <w:lsdException w:name="index heading" w:semiHidden="1" w:unhideWhenUsed="1"/>
+    <w:lsdException w:name="caption" w:semiHidden="1" w:unhideWhenUsed="1" w:qFormat="1"/>
+    <w:lsdException w:name="table of figures" w:semiHidden="1" w:unhideWhenUsed="1"/>
+    <w:lsdException w:name="envelope address" w:semiHidden="1" w:unhideWhenUsed="1"/>
+    <w:lsdException w:name="envelope return" w:semiHidden="1" w:unhideWhenUsed="1"/>
+    <w:lsdException w:name="footnote reference" w:semiHidden="1" w:unhideWhenUsed="1"/>
+    <w:lsdException w:name="annotation reference" w:semiHidden="1" w:unhideWhenUsed="1"/>
+    <w:lsdException w:name="line number" w:semiHidden="1" w:unhideWhenUsed="1"/>
+    <w:lsdException w:name="page number" w:semiHidden="1" w:unhideWhenUsed="1"/>
+    <w:lsdException w:name="endnote reference" w:semiHidden="1" w:unhideWhenUsed="1"/>
+    <w:lsdException w:name="endnote text" w:semiHidden="1" w:unhideWhenUsed="1"/>
+    <w:lsdException w:name="table of authorities" w:semiHidden="1" w:unhideWhenUsed="1"/>
+    <w:lsdException w:name="macro" w:semiHidden="1" w:unhideWhenUsed="1"/>
+    <w:lsdException w:name="toa heading" w:semiHidden="1" w:unhideWhenUsed="1"/>
+    <w:lsdException w:name="List" w:semiHidden="1" w:unhideWhenUsed="1"/>
+    <w:lsdException w:name="List Bullet" w:semiHidden="1" w:unhideWhenUsed="1"/>
+    <w:lsdException w:name="List Number" w:semiHidden="1" w:unhideWhenUsed="1"/>
+    <w:lsdException w:name="List 2" w:semiHidden="1" w:unhideWhenUsed="1"/>
+    <w:lsdException w:name="List 3" w:semiHidden="1" w:unhideWhenUsed="1"/>
+    <w:lsdException w:name="List 4" w:semiHidden="1" w:unhideWhenUsed="1"/>
+    <w:lsdException w:name="List 5" w:semiHidden="1" w:unhideWhenUsed="1"/>
+    <w:lsdException w:name="List Bullet 2" w:semiHidden="1" w:unhideWhenUsed="1"/>
+    <w:lsdException w:name="List Bullet 3" w:semiHidden="1" w:unhideWhenUsed="1"/>
+    <w:lsdException w:name="List Bullet 4" w:semiHidden="1" w:unhideWhenUsed="1"/>
+    <w:lsdException w:name="List Bullet 5" w:semiHidden="1" w:unhideWhenUsed="1"/>
+    <w:lsdException w:name="List Number 3" w:semiHidden="1" w:unhideWhenUsed="1"/>
+    <w:lsdException w:name="List Number 4" w:semiHidden="1" w:unhideWhenUsed="1"/>
+    <w:lsdException w:name="Title" w:qFormat="1"/>
+    <w:lsdException w:name="Closing" w:semiHidden="1" w:unhideWhenUsed="1"/>
+    <w:lsdException w:name="Signature" w:semiHidden="1" w:unhideWhenUsed="1"/>
+    <w:lsdException w:name="Default Paragraph Font" w:semiHidden="1" w:unhideWhenUsed="1"/>
+    <w:lsdException w:name="Body Text" w:semiHidden="1" w:unhideWhenUsed="1"/>
+    <w:lsdException w:name="Body Text Indent" w:semiHidden="1" w:unhideWhenUsed="1"/>
+    <w:lsdException w:name="List Continue" w:semiHidden="1" w:unhideWhenUsed="1"/>
+    <w:lsdException w:name="List Continue 2" w:semiHidden="1" w:unhideWhenUsed="1"/>
+    <w:lsdException w:name="List Continue 3" w:semiHidden="1" w:unhideWhenUsed="1"/>
+    <w:lsdException w:name="List Continue 4" w:semiHidden="1" w:unhideWhenUsed="1"/>
+    <w:lsdException w:name="List Continue 5" w:semiHidden="1" w:unhideWhenUsed="1"/>
+    <w:lsdException w:name="Message Header" w:semiHidden="1" w:unhideWhenUsed="1"/>
+    <w:lsdException w:name="Subtitle" w:qFormat="1"/>
+    <w:lsdException w:name="Salutation" w:semiHidden="1" w:unhideWhenUsed="1"/>
+    <w:lsdException w:name="Date" w:semiHidden="1" w:unhideWhenUsed="1"/>
+    <w:lsdException w:name="Body Text First Indent" w:semiHidden="1" w:unhideWhenUsed="1"/>
+    <w:lsdException w:name="Body Text First Indent 2" w:semiHidden="1" w:unhideWhenUsed="1"/>
+    <w:lsdException w:name="Note Heading" w:semiHidden="1" w:unhideWhenUsed="1"/>
+    <w:lsdException w:name="Body Text 2" w:semiHidden="1" w:unhideWhenUsed="1"/>
+    <w:lsdException w:name="Body Text 3" w:semiHidden="1" w:unhideWhenUsed="1"/>
+    <w:lsdException w:name="Body Text Indent 2" w:semiHidden="1" w:unhideWhenUsed="1"/>
+    <w:lsdException w:name="Strong" w:qFormat="1"/>
+    <w:lsdException w:name="Emphasis" w:qFormat="1"/>
+    <w:lsdException w:name="Document Map" w:semiHidden="1" w:unhideWhenUsed="1"/>
+    <w:lsdException w:name="Plain Text" w:semiHidden="1" w:unhideWhenUsed="1"/>
+    <w:lsdException w:name="E-mail Signature" w:semiHidden="1" w:unhideWhenUsed="1"/>
+    <w:lsdException w:name="HTML Top of Form" w:semiHidden="1" w:unhideWhenUsed="1"/>
+    <w:lsdException w:name="HTML Bottom of Form" w:semiHidden="1" w:unhideWhenUsed="1"/>
+    <w:lsdException w:name="Normal (Web)" w:semiHidden="1" w:unhideWhenUsed="1"/>
+    <w:lsdException w:name="HTML Acronym" w:semiHidden="1" w:unhideWhenUsed="1"/>
+    <w:lsdException w:name="HTML Address" w:semiHidden="1" w:unhideWhenUsed="1"/>
+    <w:lsdException w:name="HTML Cite" w:semiHidden="1" w:unhideWhenUsed="1"/>
+    <w:lsdException w:name="HTML Code" w:semiHidden="1" w:unhideWhenUsed="1"/>
+    <w:lsdException w:name="HTML Definition" w:semiHidden="1" w:unhideWhenUsed="1"/>
+    <w:lsdException w:name="HTML Keyboard" w:semiHidden="1" w:unhideWhenUsed="1"/>
+    <w:lsdException w:name="HTML Preformatted" w:semiHidden="1" w:unhideWhenUsed="1"/>
+    <w:lsdException w:name="HTML Sample" w:semiHidden="1" w:unhideWhenUsed="1"/>
+    <w:lsdException w:name="HTML Typewriter" w:semiHidden="1" w:unhideWhenUsed="1"/>
+    <w:lsdException w:name="HTML Variable" w:semiHidden="1" w:unhideWhenUsed="1"/>
+    <w:lsdException w:name="Normal Table" w:semiHidden="1" w:unhideWhenUsed="1"/>
+    <w:lsdException w:name="annotation subject" w:semiHidden="1" w:unhideWhenUsed="1"/>
+    <w:lsdException w:name="No List" w:semiHidden="1" w:unhideWhenUsed="1"/>
+    <w:lsdException w:name="Outline List 1" w:semiHidden="1" w:unhideWhenUsed="1"/>
+    <w:lsdException w:name="Outline List 2" w:semiHidden="1" w:unhideWhenUsed="1"/>
+    <w:lsdException w:name="Outline List 3" w:semiHidden="1" w:unhideWhenUsed="1"/>
+    <w:lsdException w:name="Table Simple 1" w:semiHidden="1" w:unhideWhenUsed="1"/>
+    <w:lsdException w:name="Table Simple 2" w:semiHidden="1" w:unhideWhenUsed="1"/>
+    <w:lsdException w:name="Table Simple 3" w:semiHidden="1" w:unhideWhenUsed="1"/>
+    <w:lsdException w:name="Table Classic 1" w:semiHidden="1" w:unhideWhenUsed="1"/>
+    <w:lsdException w:name="Table Classic 2" w:semiHidden="1" w:unhideWhenUsed="1"/>
+    <w:lsdException w:name="Table Classic 3" w:semiHidden="1" w:unhideWhenUsed="1"/>
+    <w:lsdException w:name="Table Classic 4" w:semiHidden="1" w:unhideWhenUsed="1"/>
+    <w:lsdException w:name="Table Colorful 1" w:semiHidden="1" w:unhideWhenUsed="1"/>
+    <w:lsdException w:name="Table Colorful 2" w:semiHidden="1" w:unhideWhenUsed="1"/>
+    <w:lsdException w:name="Table Colorful 3" w:semiHidden="1" w:unhideWhenUsed="1"/>
+    <w:lsdException w:name="Table Columns 1" w:semiHidden="1" w:unhideWhenUsed="1"/>
+    <w:lsdException w:name="Table Columns 2" w:semiHidden="1" w:unhideWhenUsed="1"/>
+    <w:lsdException w:name="Table Columns 3" w:semiHidden="1" w:unhideWhenUsed="1"/>
+    <w:lsdException w:name="Table Columns 4" w:semiHidden="1" w:unhideWhenUsed="1"/>
+    <w:lsdException w:name="Table Columns 5" w:semiHidden="1" w:unhideWhenUsed="1"/>
+    <w:lsdException w:name="Table Grid 1" w:semiHidden="1" w:unhideWhenUsed="1"/>
+    <w:lsdException w:name="Table Grid 2" w:semiHidden="1" w:unhideWhenUsed="1"/>
+    <w:lsdException w:name="Table Grid 3" w:semiHidden="1" w:unhideWhenUsed="1"/>
+    <w:lsdException w:name="Table Grid 4" w:semiHidden="1" w:unhideWhenUsed="1"/>
+    <w:lsdException w:name="Table Grid 5" w:semiHidden="1" w:unhideWhenUsed="1"/>
+    <w:lsdException w:name="Table Grid 6" w:semiHidden="1" w:unhideWhenUsed="1"/>
+    <w:lsdException w:name="Table Grid 7" w:semiHidden="1" w:unhideWhenUsed="1"/>
+    <w:lsdException w:name="Table Grid 8" w:semiHidden="1" w:unhideWhenUsed="1"/>
+    <w:lsdException w:name="Table List 1" w:semiHidden="1" w:unhideWhenUsed="1"/>
+    <w:lsdException w:name="Table List 2" w:semiHidden="1" w:unhideWhenUsed="1"/>
+    <w:lsdException w:name="Table List 3" w:semiHidden="1" w:unhideWhenUsed="1"/>
+    <w:lsdException w:name="Table List 4" w:semiHidden="1" w:unhideWhenUsed="1"/>
+    <w:lsdException w:name="Table List 5" w:semiHidden="1" w:unhideWhenUsed="1"/>
+    <w:lsdException w:name="Table List 6" w:semiHidden="1" w:unhideWhenUsed="1"/>
+    <w:lsdException w:name="Table List 7" w:semiHidden="1" w:unhideWhenUsed="1"/>
+    <w:lsdException w:name="Table List 8" w:semiHidden="1" w:unhideWhenUsed="1"/>
+    <w:lsdException w:name="Table 3D effects 1" w:semiHidden="1" w:unhideWhenUsed="1"/>
+    <w:lsdException w:name="Table 3D effects 2" w:semiHidden="1" w:unhideWhenUsed="1"/>
+    <w:lsdException w:name="Table 3D effects 3" w:semiHidden="1" w:unhideWhenUsed="1"/>
+    <w:lsdException w:name="Table Contemporary" w:semiHidden="1" w:unhideWhenUsed="1"/>
+    <w:lsdException w:name="Table Elegant" w:semiHidden="1" w:unhideWhenUsed="1"/>
+    <w:lsdException w:name="Table Professional" w:semiHidden="1" w:unhideWhenUsed="1"/>
+    <w:lsdException w:name="Table Subtle 1" w:semiHidden="1" w:unhideWhenUsed="1"/>
+    <w:lsdException w:name="Table Subtle 2" w:semiHidden="1" w:unhideWhenUsed="1"/>
+    <w:lsdException w:name="Table Web 1" w:semiHidden="1" w:unhideWhenUsed="1"/>
+    <w:lsdException w:name="Table Web 2" w:semiHidden="1" w:unhideWhenUsed="1"/>
+    <w:lsdException w:name="Table Web 3" w:semiHidden="1" w:unhideWhenUsed="1"/>
+    <w:lsdException w:name="Balloon Text" w:semiHidden="1" w:unhideWhenUsed="1"/>
+    <w:lsdException w:name="Table Theme" w:semiHidden="1" w:unhideWhenUsed="1"/>
+    <w:lsdException w:name="Placeholder Text" w:semiHidden="1"/>
+    <w:lsdException w:name="Colorful List" w:qFormat="1"/>
+    <w:lsdException w:name="Colorful Grid" w:qFormat="1"/>
+    <w:lsdException w:name="Light Shading Accent 1" w:qFormat="1"/>
+    <w:lsdException w:name="Revision" w:semiHidden="1"/>
+    <w:lsdException w:name="Medium List 1 Accent 6" w:qFormat="1"/>
+    <w:lsdException w:name="Medium List 2 Accent 6" w:qFormat="1"/>
+    <w:lsdException w:name="Medium Grid 1 Accent 6" w:qFormat="1"/>
+    <w:lsdException w:name="Medium Grid 2 Accent 6" w:qFormat="1"/>
+    <w:lsdException w:name="Medium Grid 3 Accent 6" w:qFormat="1"/>
+    <w:lsdException w:name="Colorful Shading Accent 6" w:qFormat="1"/>
+    <w:lsdException w:name="Colorful List Accent 6" w:uiPriority="72"/>
+    <w:lsdException w:name="Colorful Grid Accent 6" w:uiPriority="73"/>
+    <w:lsdException w:name="Subtle Emphasis" w:uiPriority="19" w:qFormat="1"/>
+    <w:lsdException w:name="Intense Emphasis" w:uiPriority="21" w:qFormat="1"/>
+    <w:lsdException w:name="Subtle Reference" w:uiPriority="31" w:qFormat="1"/>
+    <w:lsdException w:name="Intense Reference" w:uiPriority="32" w:qFormat="1"/>
+    <w:lsdException w:name="Book Title" w:uiPriority="33" w:qFormat="1"/>
+    <w:lsdException w:name="Bibliography" w:semiHidden="1" w:uiPriority="37" w:unhideWhenUsed="1"/>
+    <w:lsdException w:name="TOC Heading" w:semiHidden="1" w:uiPriority="39" w:unhideWhenUsed="1" w:qFormat="1"/>
   </w:latentStyles>
   <w:style w:type="paragraph" w:default="1" w:styleId="Normal">
     <w:name w:val="Normal"/>

</xml_diff>